<commit_message>
Design: updated working hours.
</commit_message>
<xml_diff>
--- a/doc/TheDesign3.docx
+++ b/doc/TheDesign3.docx
@@ -1700,11 +1700,6 @@
           </w:rPr>
           <w:t>REQUIREMENTS</w:t>
           <w:tab/>
-        </w:r>
-        <w:r>
-          <w:rPr>
-            <w:rStyle w:val="Hakemistolinkki"/>
-          </w:rPr>
           <w:t>1</w:t>
         </w:r>
       </w:hyperlink>
@@ -1744,11 +1739,6 @@
           </w:rPr>
           <w:t>SYSTEM DESIGN</w:t>
           <w:tab/>
-        </w:r>
-        <w:r>
-          <w:rPr>
-            <w:rStyle w:val="Hakemistolinkki"/>
-          </w:rPr>
           <w:t>1</w:t>
         </w:r>
       </w:hyperlink>
@@ -1792,11 +1782,7 @@
       </w:hyperlink>
       <w:r>
         <w:rPr/>
-        <w:t>1</w:t>
-      </w:r>
-      <w:r>
-        <w:rPr/>
-        <w:t>4</w:t>
+        <w:t>14</w:t>
       </w:r>
     </w:p>
     <w:p>
@@ -1834,11 +1820,7 @@
       </w:hyperlink>
       <w:r>
         <w:rPr/>
-        <w:t>1</w:t>
-      </w:r>
-      <w:r>
-        <w:rPr/>
-        <w:t>8</w:t>
+        <w:t>18</w:t>
       </w:r>
     </w:p>
     <w:p>
@@ -1872,11 +1854,6 @@
           </w:rPr>
           <w:t>Analysis</w:t>
           <w:tab/>
-        </w:r>
-        <w:r>
-          <w:rPr>
-            <w:rStyle w:val="Hakemistolinkki"/>
-          </w:rPr>
           <w:t>2</w:t>
         </w:r>
       </w:hyperlink>
@@ -1992,13 +1969,7 @@
           </w:rPr>
           <w:t>CONTRIBUTIONS</w:t>
           <w:tab/>
-          <w:t>2</w:t>
-        </w:r>
-        <w:r>
-          <w:rPr>
-            <w:rStyle w:val="Hakemistolinkki"/>
-          </w:rPr>
-          <w:t>3</w:t>
+          <w:t>23</w:t>
         </w:r>
       </w:hyperlink>
     </w:p>
@@ -2822,15 +2793,6 @@
     </w:p>
     <w:p>
       <w:pPr>
-        <w:pStyle w:val="Normal"/>
-        <w:rPr/>
-      </w:pPr>
-      <w:r>
-        <w:rPr/>
-      </w:r>
-    </w:p>
-    <w:p>
-      <w:pPr>
         <w:sectPr>
           <w:headerReference w:type="default" r:id="rId7"/>
           <w:footerReference w:type="default" r:id="rId8"/>
@@ -2842,8 +2804,7 @@
           <w:textDirection w:val="lrTb"/>
           <w:docGrid w:type="default" w:linePitch="360" w:charSpace="4294961151"/>
         </w:sectPr>
-        <w:pStyle w:val="NormalIndent"/>
-        <w:ind w:left="964" w:hanging="0"/>
+        <w:pStyle w:val="Normal"/>
         <w:rPr/>
       </w:pPr>
       <w:r>
@@ -3021,38 +2982,38 @@
       <w:tblPr>
         <w:tblW w:w="8227" w:type="dxa"/>
         <w:jc w:val="left"/>
-        <w:tblInd w:w="55" w:type="dxa"/>
+        <w:tblInd w:w="53" w:type="dxa"/>
         <w:tblBorders>
-          <w:top w:val="single" w:sz="2" w:space="0" w:color="000000"/>
-          <w:left w:val="single" w:sz="2" w:space="0" w:color="000000"/>
-          <w:bottom w:val="single" w:sz="2" w:space="0" w:color="000000"/>
-          <w:insideH w:val="single" w:sz="2" w:space="0" w:color="000000"/>
+          <w:top w:val="single" w:sz="2" w:space="0" w:color="000001"/>
+          <w:left w:val="single" w:sz="2" w:space="0" w:color="000001"/>
+          <w:bottom w:val="single" w:sz="2" w:space="0" w:color="000001"/>
+          <w:insideH w:val="single" w:sz="2" w:space="0" w:color="000001"/>
         </w:tblBorders>
         <w:tblCellMar>
           <w:top w:w="55" w:type="dxa"/>
-          <w:left w:w="54" w:type="dxa"/>
+          <w:left w:w="51" w:type="dxa"/>
           <w:bottom w:w="55" w:type="dxa"/>
           <w:right w:w="55" w:type="dxa"/>
         </w:tblCellMar>
       </w:tblPr>
       <w:tblGrid>
-        <w:gridCol w:w="1978"/>
+        <w:gridCol w:w="1977"/>
         <w:gridCol w:w="6249"/>
       </w:tblGrid>
       <w:tr>
         <w:trPr/>
         <w:tc>
           <w:tcPr>
-            <w:tcW w:w="1978" w:type="dxa"/>
+            <w:tcW w:w="1977" w:type="dxa"/>
             <w:tcBorders>
-              <w:top w:val="single" w:sz="2" w:space="0" w:color="000000"/>
-              <w:left w:val="single" w:sz="2" w:space="0" w:color="000000"/>
-              <w:bottom w:val="single" w:sz="2" w:space="0" w:color="000000"/>
-              <w:insideH w:val="single" w:sz="2" w:space="0" w:color="000000"/>
+              <w:top w:val="single" w:sz="2" w:space="0" w:color="000001"/>
+              <w:left w:val="single" w:sz="2" w:space="0" w:color="000001"/>
+              <w:bottom w:val="single" w:sz="2" w:space="0" w:color="000001"/>
+              <w:insideH w:val="single" w:sz="2" w:space="0" w:color="000001"/>
             </w:tcBorders>
             <w:shd w:fill="DDDDDD" w:val="clear"/>
             <w:tcMar>
-              <w:left w:w="54" w:type="dxa"/>
+              <w:left w:w="51" w:type="dxa"/>
             </w:tcMar>
           </w:tcPr>
           <w:p>
@@ -3066,10 +3027,7 @@
               </w:rPr>
             </w:pPr>
             <w:r>
-              <w:rPr>
-                <w:b/>
-                <w:bCs/>
-              </w:rPr>
+              <w:rPr/>
               <w:commentReference w:id="6"/>
             </w:r>
             <w:r>
@@ -3085,16 +3043,16 @@
           <w:tcPr>
             <w:tcW w:w="6249" w:type="dxa"/>
             <w:tcBorders>
-              <w:top w:val="single" w:sz="2" w:space="0" w:color="000000"/>
-              <w:left w:val="single" w:sz="2" w:space="0" w:color="000000"/>
-              <w:bottom w:val="single" w:sz="2" w:space="0" w:color="000000"/>
-              <w:right w:val="single" w:sz="2" w:space="0" w:color="000000"/>
-              <w:insideH w:val="single" w:sz="2" w:space="0" w:color="000000"/>
-              <w:insideV w:val="single" w:sz="2" w:space="0" w:color="000000"/>
+              <w:top w:val="single" w:sz="2" w:space="0" w:color="000001"/>
+              <w:left w:val="single" w:sz="2" w:space="0" w:color="000001"/>
+              <w:bottom w:val="single" w:sz="2" w:space="0" w:color="000001"/>
+              <w:right w:val="single" w:sz="2" w:space="0" w:color="000001"/>
+              <w:insideH w:val="single" w:sz="2" w:space="0" w:color="000001"/>
+              <w:insideV w:val="single" w:sz="2" w:space="0" w:color="000001"/>
             </w:tcBorders>
             <w:shd w:fill="DDDDDD" w:val="clear"/>
             <w:tcMar>
-              <w:left w:w="54" w:type="dxa"/>
+              <w:left w:w="51" w:type="dxa"/>
             </w:tcMar>
           </w:tcPr>
           <w:p>
@@ -3120,15 +3078,16 @@
         <w:trPr/>
         <w:tc>
           <w:tcPr>
-            <w:tcW w:w="1978" w:type="dxa"/>
+            <w:tcW w:w="1977" w:type="dxa"/>
             <w:tcBorders>
-              <w:left w:val="single" w:sz="2" w:space="0" w:color="000000"/>
-              <w:bottom w:val="single" w:sz="2" w:space="0" w:color="000000"/>
-              <w:insideH w:val="single" w:sz="2" w:space="0" w:color="000000"/>
+              <w:top w:val="single" w:sz="2" w:space="0" w:color="000001"/>
+              <w:left w:val="single" w:sz="2" w:space="0" w:color="000001"/>
+              <w:bottom w:val="single" w:sz="2" w:space="0" w:color="000001"/>
+              <w:insideH w:val="single" w:sz="2" w:space="0" w:color="000001"/>
             </w:tcBorders>
             <w:shd w:fill="DDDDDD" w:val="clear"/>
             <w:tcMar>
-              <w:left w:w="54" w:type="dxa"/>
+              <w:left w:w="51" w:type="dxa"/>
             </w:tcMar>
           </w:tcPr>
           <w:p>
@@ -3153,15 +3112,16 @@
           <w:tcPr>
             <w:tcW w:w="6249" w:type="dxa"/>
             <w:tcBorders>
-              <w:left w:val="single" w:sz="2" w:space="0" w:color="000000"/>
-              <w:bottom w:val="single" w:sz="2" w:space="0" w:color="000000"/>
-              <w:right w:val="single" w:sz="2" w:space="0" w:color="000000"/>
-              <w:insideH w:val="single" w:sz="2" w:space="0" w:color="000000"/>
-              <w:insideV w:val="single" w:sz="2" w:space="0" w:color="000000"/>
+              <w:top w:val="single" w:sz="2" w:space="0" w:color="000001"/>
+              <w:left w:val="single" w:sz="2" w:space="0" w:color="000001"/>
+              <w:bottom w:val="single" w:sz="2" w:space="0" w:color="000001"/>
+              <w:right w:val="single" w:sz="2" w:space="0" w:color="000001"/>
+              <w:insideH w:val="single" w:sz="2" w:space="0" w:color="000001"/>
+              <w:insideV w:val="single" w:sz="2" w:space="0" w:color="000001"/>
             </w:tcBorders>
             <w:shd w:fill="DDDDDD" w:val="clear"/>
             <w:tcMar>
-              <w:left w:w="54" w:type="dxa"/>
+              <w:left w:w="51" w:type="dxa"/>
             </w:tcMar>
           </w:tcPr>
           <w:p>
@@ -3187,15 +3147,16 @@
         <w:trPr/>
         <w:tc>
           <w:tcPr>
-            <w:tcW w:w="1978" w:type="dxa"/>
+            <w:tcW w:w="1977" w:type="dxa"/>
             <w:tcBorders>
-              <w:left w:val="single" w:sz="2" w:space="0" w:color="000000"/>
-              <w:bottom w:val="single" w:sz="2" w:space="0" w:color="000000"/>
-              <w:insideH w:val="single" w:sz="2" w:space="0" w:color="000000"/>
+              <w:top w:val="single" w:sz="2" w:space="0" w:color="000001"/>
+              <w:left w:val="single" w:sz="2" w:space="0" w:color="000001"/>
+              <w:bottom w:val="single" w:sz="2" w:space="0" w:color="000001"/>
+              <w:insideH w:val="single" w:sz="2" w:space="0" w:color="000001"/>
             </w:tcBorders>
             <w:shd w:fill="auto" w:val="clear"/>
             <w:tcMar>
-              <w:left w:w="54" w:type="dxa"/>
+              <w:left w:w="51" w:type="dxa"/>
             </w:tcMar>
           </w:tcPr>
           <w:p>
@@ -3220,15 +3181,16 @@
           <w:tcPr>
             <w:tcW w:w="6249" w:type="dxa"/>
             <w:tcBorders>
-              <w:left w:val="single" w:sz="2" w:space="0" w:color="000000"/>
-              <w:bottom w:val="single" w:sz="2" w:space="0" w:color="000000"/>
-              <w:right w:val="single" w:sz="2" w:space="0" w:color="000000"/>
-              <w:insideH w:val="single" w:sz="2" w:space="0" w:color="000000"/>
-              <w:insideV w:val="single" w:sz="2" w:space="0" w:color="000000"/>
+              <w:top w:val="single" w:sz="2" w:space="0" w:color="000001"/>
+              <w:left w:val="single" w:sz="2" w:space="0" w:color="000001"/>
+              <w:bottom w:val="single" w:sz="2" w:space="0" w:color="000001"/>
+              <w:right w:val="single" w:sz="2" w:space="0" w:color="000001"/>
+              <w:insideH w:val="single" w:sz="2" w:space="0" w:color="000001"/>
+              <w:insideV w:val="single" w:sz="2" w:space="0" w:color="000001"/>
             </w:tcBorders>
             <w:shd w:fill="auto" w:val="clear"/>
             <w:tcMar>
-              <w:left w:w="54" w:type="dxa"/>
+              <w:left w:w="51" w:type="dxa"/>
             </w:tcMar>
           </w:tcPr>
           <w:p>
@@ -3247,15 +3209,16 @@
         <w:trPr/>
         <w:tc>
           <w:tcPr>
-            <w:tcW w:w="1978" w:type="dxa"/>
+            <w:tcW w:w="1977" w:type="dxa"/>
             <w:tcBorders>
-              <w:left w:val="single" w:sz="2" w:space="0" w:color="000000"/>
-              <w:bottom w:val="single" w:sz="2" w:space="0" w:color="000000"/>
-              <w:insideH w:val="single" w:sz="2" w:space="0" w:color="000000"/>
+              <w:top w:val="single" w:sz="2" w:space="0" w:color="000001"/>
+              <w:left w:val="single" w:sz="2" w:space="0" w:color="000001"/>
+              <w:bottom w:val="single" w:sz="2" w:space="0" w:color="000001"/>
+              <w:insideH w:val="single" w:sz="2" w:space="0" w:color="000001"/>
             </w:tcBorders>
             <w:shd w:fill="auto" w:val="clear"/>
             <w:tcMar>
-              <w:left w:w="54" w:type="dxa"/>
+              <w:left w:w="51" w:type="dxa"/>
             </w:tcMar>
           </w:tcPr>
           <w:p>
@@ -3280,15 +3243,16 @@
           <w:tcPr>
             <w:tcW w:w="6249" w:type="dxa"/>
             <w:tcBorders>
-              <w:left w:val="single" w:sz="2" w:space="0" w:color="000000"/>
-              <w:bottom w:val="single" w:sz="2" w:space="0" w:color="000000"/>
-              <w:right w:val="single" w:sz="2" w:space="0" w:color="000000"/>
-              <w:insideH w:val="single" w:sz="2" w:space="0" w:color="000000"/>
-              <w:insideV w:val="single" w:sz="2" w:space="0" w:color="000000"/>
+              <w:top w:val="single" w:sz="2" w:space="0" w:color="000001"/>
+              <w:left w:val="single" w:sz="2" w:space="0" w:color="000001"/>
+              <w:bottom w:val="single" w:sz="2" w:space="0" w:color="000001"/>
+              <w:right w:val="single" w:sz="2" w:space="0" w:color="000001"/>
+              <w:insideH w:val="single" w:sz="2" w:space="0" w:color="000001"/>
+              <w:insideV w:val="single" w:sz="2" w:space="0" w:color="000001"/>
             </w:tcBorders>
             <w:shd w:fill="auto" w:val="clear"/>
             <w:tcMar>
-              <w:left w:w="54" w:type="dxa"/>
+              <w:left w:w="51" w:type="dxa"/>
             </w:tcMar>
           </w:tcPr>
           <w:p>
@@ -3307,15 +3271,16 @@
         <w:trPr/>
         <w:tc>
           <w:tcPr>
-            <w:tcW w:w="1978" w:type="dxa"/>
+            <w:tcW w:w="1977" w:type="dxa"/>
             <w:tcBorders>
-              <w:left w:val="single" w:sz="2" w:space="0" w:color="000000"/>
-              <w:bottom w:val="single" w:sz="2" w:space="0" w:color="000000"/>
-              <w:insideH w:val="single" w:sz="2" w:space="0" w:color="000000"/>
+              <w:top w:val="single" w:sz="2" w:space="0" w:color="000001"/>
+              <w:left w:val="single" w:sz="2" w:space="0" w:color="000001"/>
+              <w:bottom w:val="single" w:sz="2" w:space="0" w:color="000001"/>
+              <w:insideH w:val="single" w:sz="2" w:space="0" w:color="000001"/>
             </w:tcBorders>
             <w:shd w:fill="auto" w:val="clear"/>
             <w:tcMar>
-              <w:left w:w="54" w:type="dxa"/>
+              <w:left w:w="51" w:type="dxa"/>
             </w:tcMar>
           </w:tcPr>
           <w:p>
@@ -3340,15 +3305,16 @@
           <w:tcPr>
             <w:tcW w:w="6249" w:type="dxa"/>
             <w:tcBorders>
-              <w:left w:val="single" w:sz="2" w:space="0" w:color="000000"/>
-              <w:bottom w:val="single" w:sz="2" w:space="0" w:color="000000"/>
-              <w:right w:val="single" w:sz="2" w:space="0" w:color="000000"/>
-              <w:insideH w:val="single" w:sz="2" w:space="0" w:color="000000"/>
-              <w:insideV w:val="single" w:sz="2" w:space="0" w:color="000000"/>
+              <w:top w:val="single" w:sz="2" w:space="0" w:color="000001"/>
+              <w:left w:val="single" w:sz="2" w:space="0" w:color="000001"/>
+              <w:bottom w:val="single" w:sz="2" w:space="0" w:color="000001"/>
+              <w:right w:val="single" w:sz="2" w:space="0" w:color="000001"/>
+              <w:insideH w:val="single" w:sz="2" w:space="0" w:color="000001"/>
+              <w:insideV w:val="single" w:sz="2" w:space="0" w:color="000001"/>
             </w:tcBorders>
             <w:shd w:fill="auto" w:val="clear"/>
             <w:tcMar>
-              <w:left w:w="54" w:type="dxa"/>
+              <w:left w:w="51" w:type="dxa"/>
             </w:tcMar>
           </w:tcPr>
           <w:p>
@@ -3385,15 +3351,16 @@
         <w:trPr/>
         <w:tc>
           <w:tcPr>
-            <w:tcW w:w="1978" w:type="dxa"/>
+            <w:tcW w:w="1977" w:type="dxa"/>
             <w:tcBorders>
-              <w:left w:val="single" w:sz="2" w:space="0" w:color="000000"/>
-              <w:bottom w:val="single" w:sz="2" w:space="0" w:color="000000"/>
-              <w:insideH w:val="single" w:sz="2" w:space="0" w:color="000000"/>
+              <w:top w:val="single" w:sz="2" w:space="0" w:color="000001"/>
+              <w:left w:val="single" w:sz="2" w:space="0" w:color="000001"/>
+              <w:bottom w:val="single" w:sz="2" w:space="0" w:color="000001"/>
+              <w:insideH w:val="single" w:sz="2" w:space="0" w:color="000001"/>
             </w:tcBorders>
             <w:shd w:fill="auto" w:val="clear"/>
             <w:tcMar>
-              <w:left w:w="54" w:type="dxa"/>
+              <w:left w:w="51" w:type="dxa"/>
             </w:tcMar>
           </w:tcPr>
           <w:p>
@@ -3418,15 +3385,16 @@
           <w:tcPr>
             <w:tcW w:w="6249" w:type="dxa"/>
             <w:tcBorders>
-              <w:left w:val="single" w:sz="2" w:space="0" w:color="000000"/>
-              <w:bottom w:val="single" w:sz="2" w:space="0" w:color="000000"/>
-              <w:right w:val="single" w:sz="2" w:space="0" w:color="000000"/>
-              <w:insideH w:val="single" w:sz="2" w:space="0" w:color="000000"/>
-              <w:insideV w:val="single" w:sz="2" w:space="0" w:color="000000"/>
+              <w:top w:val="single" w:sz="2" w:space="0" w:color="000001"/>
+              <w:left w:val="single" w:sz="2" w:space="0" w:color="000001"/>
+              <w:bottom w:val="single" w:sz="2" w:space="0" w:color="000001"/>
+              <w:right w:val="single" w:sz="2" w:space="0" w:color="000001"/>
+              <w:insideH w:val="single" w:sz="2" w:space="0" w:color="000001"/>
+              <w:insideV w:val="single" w:sz="2" w:space="0" w:color="000001"/>
             </w:tcBorders>
             <w:shd w:fill="auto" w:val="clear"/>
             <w:tcMar>
-              <w:left w:w="54" w:type="dxa"/>
+              <w:left w:w="51" w:type="dxa"/>
             </w:tcMar>
           </w:tcPr>
           <w:p>
@@ -3452,15 +3420,16 @@
         <w:trPr/>
         <w:tc>
           <w:tcPr>
-            <w:tcW w:w="1978" w:type="dxa"/>
+            <w:tcW w:w="1977" w:type="dxa"/>
             <w:tcBorders>
-              <w:left w:val="single" w:sz="2" w:space="0" w:color="000000"/>
-              <w:bottom w:val="single" w:sz="2" w:space="0" w:color="000000"/>
-              <w:insideH w:val="single" w:sz="2" w:space="0" w:color="000000"/>
+              <w:top w:val="single" w:sz="2" w:space="0" w:color="000001"/>
+              <w:left w:val="single" w:sz="2" w:space="0" w:color="000001"/>
+              <w:bottom w:val="single" w:sz="2" w:space="0" w:color="000001"/>
+              <w:insideH w:val="single" w:sz="2" w:space="0" w:color="000001"/>
             </w:tcBorders>
             <w:shd w:fill="auto" w:val="clear"/>
             <w:tcMar>
-              <w:left w:w="54" w:type="dxa"/>
+              <w:left w:w="51" w:type="dxa"/>
             </w:tcMar>
           </w:tcPr>
           <w:p>
@@ -3485,15 +3454,16 @@
           <w:tcPr>
             <w:tcW w:w="6249" w:type="dxa"/>
             <w:tcBorders>
-              <w:left w:val="single" w:sz="2" w:space="0" w:color="000000"/>
-              <w:bottom w:val="single" w:sz="2" w:space="0" w:color="000000"/>
-              <w:right w:val="single" w:sz="2" w:space="0" w:color="000000"/>
-              <w:insideH w:val="single" w:sz="2" w:space="0" w:color="000000"/>
-              <w:insideV w:val="single" w:sz="2" w:space="0" w:color="000000"/>
+              <w:top w:val="single" w:sz="2" w:space="0" w:color="000001"/>
+              <w:left w:val="single" w:sz="2" w:space="0" w:color="000001"/>
+              <w:bottom w:val="single" w:sz="2" w:space="0" w:color="000001"/>
+              <w:right w:val="single" w:sz="2" w:space="0" w:color="000001"/>
+              <w:insideH w:val="single" w:sz="2" w:space="0" w:color="000001"/>
+              <w:insideV w:val="single" w:sz="2" w:space="0" w:color="000001"/>
             </w:tcBorders>
             <w:shd w:fill="auto" w:val="clear"/>
             <w:tcMar>
-              <w:left w:w="54" w:type="dxa"/>
+              <w:left w:w="51" w:type="dxa"/>
             </w:tcMar>
           </w:tcPr>
           <w:p>
@@ -3586,15 +3556,16 @@
         <w:trPr/>
         <w:tc>
           <w:tcPr>
-            <w:tcW w:w="1978" w:type="dxa"/>
+            <w:tcW w:w="1977" w:type="dxa"/>
             <w:tcBorders>
-              <w:left w:val="single" w:sz="2" w:space="0" w:color="000000"/>
-              <w:bottom w:val="single" w:sz="2" w:space="0" w:color="000000"/>
-              <w:insideH w:val="single" w:sz="2" w:space="0" w:color="000000"/>
+              <w:top w:val="single" w:sz="2" w:space="0" w:color="000001"/>
+              <w:left w:val="single" w:sz="2" w:space="0" w:color="000001"/>
+              <w:bottom w:val="single" w:sz="2" w:space="0" w:color="000001"/>
+              <w:insideH w:val="single" w:sz="2" w:space="0" w:color="000001"/>
             </w:tcBorders>
             <w:shd w:fill="auto" w:val="clear"/>
             <w:tcMar>
-              <w:left w:w="54" w:type="dxa"/>
+              <w:left w:w="51" w:type="dxa"/>
             </w:tcMar>
           </w:tcPr>
           <w:p>
@@ -3619,15 +3590,16 @@
           <w:tcPr>
             <w:tcW w:w="6249" w:type="dxa"/>
             <w:tcBorders>
-              <w:left w:val="single" w:sz="2" w:space="0" w:color="000000"/>
-              <w:bottom w:val="single" w:sz="2" w:space="0" w:color="000000"/>
-              <w:right w:val="single" w:sz="2" w:space="0" w:color="000000"/>
-              <w:insideH w:val="single" w:sz="2" w:space="0" w:color="000000"/>
-              <w:insideV w:val="single" w:sz="2" w:space="0" w:color="000000"/>
+              <w:top w:val="single" w:sz="2" w:space="0" w:color="000001"/>
+              <w:left w:val="single" w:sz="2" w:space="0" w:color="000001"/>
+              <w:bottom w:val="single" w:sz="2" w:space="0" w:color="000001"/>
+              <w:right w:val="single" w:sz="2" w:space="0" w:color="000001"/>
+              <w:insideH w:val="single" w:sz="2" w:space="0" w:color="000001"/>
+              <w:insideV w:val="single" w:sz="2" w:space="0" w:color="000001"/>
             </w:tcBorders>
             <w:shd w:fill="auto" w:val="clear"/>
             <w:tcMar>
-              <w:left w:w="54" w:type="dxa"/>
+              <w:left w:w="51" w:type="dxa"/>
             </w:tcMar>
           </w:tcPr>
           <w:p>
@@ -3685,17 +3657,17 @@
           <w:p>
             <w:pPr>
               <w:pStyle w:val="Taulukonsislt"/>
-              <w:ind w:hanging="0"/>
-              <w:rPr/>
-            </w:pPr>
-            <w:r>
-              <w:rPr/>
-            </w:r>
-          </w:p>
-          <w:p>
-            <w:pPr>
-              <w:pStyle w:val="Taulukonsislt"/>
-              <w:ind w:hanging="0"/>
+              <w:ind w:left="0" w:hanging="0"/>
+              <w:rPr/>
+            </w:pPr>
+            <w:r>
+              <w:rPr/>
+            </w:r>
+          </w:p>
+          <w:p>
+            <w:pPr>
+              <w:pStyle w:val="Taulukonsislt"/>
+              <w:ind w:left="0" w:hanging="0"/>
               <w:rPr/>
             </w:pPr>
             <w:r>
@@ -3748,17 +3720,17 @@
           <w:p>
             <w:pPr>
               <w:pStyle w:val="Taulukonsislt"/>
-              <w:ind w:hanging="0"/>
-              <w:rPr/>
-            </w:pPr>
-            <w:r>
-              <w:rPr/>
-            </w:r>
-          </w:p>
-          <w:p>
-            <w:pPr>
-              <w:pStyle w:val="Taulukonsislt"/>
-              <w:ind w:hanging="0"/>
+              <w:ind w:left="0" w:hanging="0"/>
+              <w:rPr/>
+            </w:pPr>
+            <w:r>
+              <w:rPr/>
+            </w:r>
+          </w:p>
+          <w:p>
+            <w:pPr>
+              <w:pStyle w:val="Taulukonsislt"/>
+              <w:ind w:left="0" w:hanging="0"/>
               <w:rPr/>
             </w:pPr>
             <w:r>
@@ -3811,17 +3783,17 @@
           <w:p>
             <w:pPr>
               <w:pStyle w:val="Taulukonsislt"/>
-              <w:ind w:hanging="0"/>
-              <w:rPr/>
-            </w:pPr>
-            <w:r>
-              <w:rPr/>
-            </w:r>
-          </w:p>
-          <w:p>
-            <w:pPr>
-              <w:pStyle w:val="Taulukonsislt"/>
-              <w:ind w:hanging="0"/>
+              <w:ind w:left="0" w:hanging="0"/>
+              <w:rPr/>
+            </w:pPr>
+            <w:r>
+              <w:rPr/>
+            </w:r>
+          </w:p>
+          <w:p>
+            <w:pPr>
+              <w:pStyle w:val="Taulukonsislt"/>
+              <w:ind w:left="0" w:hanging="0"/>
               <w:rPr/>
             </w:pPr>
             <w:r>
@@ -3878,17 +3850,17 @@
                 <w:ilvl w:val="0"/>
                 <w:numId w:val="0"/>
               </w:numPr>
-              <w:ind w:hanging="0"/>
-              <w:rPr/>
-            </w:pPr>
-            <w:r>
-              <w:rPr/>
-            </w:r>
-          </w:p>
-          <w:p>
-            <w:pPr>
-              <w:pStyle w:val="Taulukonsislt"/>
-              <w:ind w:hanging="0"/>
+              <w:ind w:left="0" w:hanging="0"/>
+              <w:rPr/>
+            </w:pPr>
+            <w:r>
+              <w:rPr/>
+            </w:r>
+          </w:p>
+          <w:p>
+            <w:pPr>
+              <w:pStyle w:val="Taulukonsislt"/>
+              <w:ind w:left="0" w:hanging="0"/>
               <w:rPr/>
             </w:pPr>
             <w:r>
@@ -3920,38 +3892,38 @@
       <w:tblPr>
         <w:tblW w:w="8227" w:type="dxa"/>
         <w:jc w:val="left"/>
-        <w:tblInd w:w="55" w:type="dxa"/>
+        <w:tblInd w:w="53" w:type="dxa"/>
         <w:tblBorders>
-          <w:top w:val="single" w:sz="2" w:space="0" w:color="000000"/>
-          <w:left w:val="single" w:sz="2" w:space="0" w:color="000000"/>
-          <w:bottom w:val="single" w:sz="2" w:space="0" w:color="000000"/>
-          <w:insideH w:val="single" w:sz="2" w:space="0" w:color="000000"/>
+          <w:top w:val="single" w:sz="2" w:space="0" w:color="000001"/>
+          <w:left w:val="single" w:sz="2" w:space="0" w:color="000001"/>
+          <w:bottom w:val="single" w:sz="2" w:space="0" w:color="000001"/>
+          <w:insideH w:val="single" w:sz="2" w:space="0" w:color="000001"/>
         </w:tblBorders>
         <w:tblCellMar>
           <w:top w:w="55" w:type="dxa"/>
-          <w:left w:w="54" w:type="dxa"/>
+          <w:left w:w="51" w:type="dxa"/>
           <w:bottom w:w="55" w:type="dxa"/>
           <w:right w:w="55" w:type="dxa"/>
         </w:tblCellMar>
       </w:tblPr>
       <w:tblGrid>
-        <w:gridCol w:w="1978"/>
+        <w:gridCol w:w="1977"/>
         <w:gridCol w:w="6249"/>
       </w:tblGrid>
       <w:tr>
         <w:trPr/>
         <w:tc>
           <w:tcPr>
-            <w:tcW w:w="1978" w:type="dxa"/>
+            <w:tcW w:w="1977" w:type="dxa"/>
             <w:tcBorders>
-              <w:top w:val="single" w:sz="2" w:space="0" w:color="000000"/>
-              <w:left w:val="single" w:sz="2" w:space="0" w:color="000000"/>
-              <w:bottom w:val="single" w:sz="2" w:space="0" w:color="000000"/>
-              <w:insideH w:val="single" w:sz="2" w:space="0" w:color="000000"/>
+              <w:top w:val="single" w:sz="2" w:space="0" w:color="000001"/>
+              <w:left w:val="single" w:sz="2" w:space="0" w:color="000001"/>
+              <w:bottom w:val="single" w:sz="2" w:space="0" w:color="000001"/>
+              <w:insideH w:val="single" w:sz="2" w:space="0" w:color="000001"/>
             </w:tcBorders>
             <w:shd w:fill="DDDDDD" w:val="clear"/>
             <w:tcMar>
-              <w:left w:w="54" w:type="dxa"/>
+              <w:left w:w="51" w:type="dxa"/>
             </w:tcMar>
           </w:tcPr>
           <w:p>
@@ -3977,16 +3949,16 @@
           <w:tcPr>
             <w:tcW w:w="6249" w:type="dxa"/>
             <w:tcBorders>
-              <w:top w:val="single" w:sz="2" w:space="0" w:color="000000"/>
-              <w:left w:val="single" w:sz="2" w:space="0" w:color="000000"/>
-              <w:bottom w:val="single" w:sz="2" w:space="0" w:color="000000"/>
-              <w:right w:val="single" w:sz="2" w:space="0" w:color="000000"/>
-              <w:insideH w:val="single" w:sz="2" w:space="0" w:color="000000"/>
-              <w:insideV w:val="single" w:sz="2" w:space="0" w:color="000000"/>
+              <w:top w:val="single" w:sz="2" w:space="0" w:color="000001"/>
+              <w:left w:val="single" w:sz="2" w:space="0" w:color="000001"/>
+              <w:bottom w:val="single" w:sz="2" w:space="0" w:color="000001"/>
+              <w:right w:val="single" w:sz="2" w:space="0" w:color="000001"/>
+              <w:insideH w:val="single" w:sz="2" w:space="0" w:color="000001"/>
+              <w:insideV w:val="single" w:sz="2" w:space="0" w:color="000001"/>
             </w:tcBorders>
             <w:shd w:fill="DDDDDD" w:val="clear"/>
             <w:tcMar>
-              <w:left w:w="54" w:type="dxa"/>
+              <w:left w:w="51" w:type="dxa"/>
             </w:tcMar>
           </w:tcPr>
           <w:p>
@@ -4012,15 +3984,16 @@
         <w:trPr/>
         <w:tc>
           <w:tcPr>
-            <w:tcW w:w="1978" w:type="dxa"/>
+            <w:tcW w:w="1977" w:type="dxa"/>
             <w:tcBorders>
-              <w:left w:val="single" w:sz="2" w:space="0" w:color="000000"/>
-              <w:bottom w:val="single" w:sz="2" w:space="0" w:color="000000"/>
-              <w:insideH w:val="single" w:sz="2" w:space="0" w:color="000000"/>
+              <w:top w:val="single" w:sz="2" w:space="0" w:color="000001"/>
+              <w:left w:val="single" w:sz="2" w:space="0" w:color="000001"/>
+              <w:bottom w:val="single" w:sz="2" w:space="0" w:color="000001"/>
+              <w:insideH w:val="single" w:sz="2" w:space="0" w:color="000001"/>
             </w:tcBorders>
             <w:shd w:fill="DDDDDD" w:val="clear"/>
             <w:tcMar>
-              <w:left w:w="54" w:type="dxa"/>
+              <w:left w:w="51" w:type="dxa"/>
             </w:tcMar>
           </w:tcPr>
           <w:p>
@@ -4045,15 +4018,16 @@
           <w:tcPr>
             <w:tcW w:w="6249" w:type="dxa"/>
             <w:tcBorders>
-              <w:left w:val="single" w:sz="2" w:space="0" w:color="000000"/>
-              <w:bottom w:val="single" w:sz="2" w:space="0" w:color="000000"/>
-              <w:right w:val="single" w:sz="2" w:space="0" w:color="000000"/>
-              <w:insideH w:val="single" w:sz="2" w:space="0" w:color="000000"/>
-              <w:insideV w:val="single" w:sz="2" w:space="0" w:color="000000"/>
+              <w:top w:val="single" w:sz="2" w:space="0" w:color="000001"/>
+              <w:left w:val="single" w:sz="2" w:space="0" w:color="000001"/>
+              <w:bottom w:val="single" w:sz="2" w:space="0" w:color="000001"/>
+              <w:right w:val="single" w:sz="2" w:space="0" w:color="000001"/>
+              <w:insideH w:val="single" w:sz="2" w:space="0" w:color="000001"/>
+              <w:insideV w:val="single" w:sz="2" w:space="0" w:color="000001"/>
             </w:tcBorders>
             <w:shd w:fill="DDDDDD" w:val="clear"/>
             <w:tcMar>
-              <w:left w:w="54" w:type="dxa"/>
+              <w:left w:w="51" w:type="dxa"/>
             </w:tcMar>
           </w:tcPr>
           <w:p>
@@ -4079,15 +4053,16 @@
         <w:trPr/>
         <w:tc>
           <w:tcPr>
-            <w:tcW w:w="1978" w:type="dxa"/>
+            <w:tcW w:w="1977" w:type="dxa"/>
             <w:tcBorders>
-              <w:left w:val="single" w:sz="2" w:space="0" w:color="000000"/>
-              <w:bottom w:val="single" w:sz="2" w:space="0" w:color="000000"/>
-              <w:insideH w:val="single" w:sz="2" w:space="0" w:color="000000"/>
+              <w:top w:val="single" w:sz="2" w:space="0" w:color="000001"/>
+              <w:left w:val="single" w:sz="2" w:space="0" w:color="000001"/>
+              <w:bottom w:val="single" w:sz="2" w:space="0" w:color="000001"/>
+              <w:insideH w:val="single" w:sz="2" w:space="0" w:color="000001"/>
             </w:tcBorders>
             <w:shd w:fill="auto" w:val="clear"/>
             <w:tcMar>
-              <w:left w:w="54" w:type="dxa"/>
+              <w:left w:w="51" w:type="dxa"/>
             </w:tcMar>
           </w:tcPr>
           <w:p>
@@ -4112,15 +4087,16 @@
           <w:tcPr>
             <w:tcW w:w="6249" w:type="dxa"/>
             <w:tcBorders>
-              <w:left w:val="single" w:sz="2" w:space="0" w:color="000000"/>
-              <w:bottom w:val="single" w:sz="2" w:space="0" w:color="000000"/>
-              <w:right w:val="single" w:sz="2" w:space="0" w:color="000000"/>
-              <w:insideH w:val="single" w:sz="2" w:space="0" w:color="000000"/>
-              <w:insideV w:val="single" w:sz="2" w:space="0" w:color="000000"/>
+              <w:top w:val="single" w:sz="2" w:space="0" w:color="000001"/>
+              <w:left w:val="single" w:sz="2" w:space="0" w:color="000001"/>
+              <w:bottom w:val="single" w:sz="2" w:space="0" w:color="000001"/>
+              <w:right w:val="single" w:sz="2" w:space="0" w:color="000001"/>
+              <w:insideH w:val="single" w:sz="2" w:space="0" w:color="000001"/>
+              <w:insideV w:val="single" w:sz="2" w:space="0" w:color="000001"/>
             </w:tcBorders>
             <w:shd w:fill="auto" w:val="clear"/>
             <w:tcMar>
-              <w:left w:w="54" w:type="dxa"/>
+              <w:left w:w="51" w:type="dxa"/>
             </w:tcMar>
           </w:tcPr>
           <w:p>
@@ -4139,15 +4115,16 @@
         <w:trPr/>
         <w:tc>
           <w:tcPr>
-            <w:tcW w:w="1978" w:type="dxa"/>
+            <w:tcW w:w="1977" w:type="dxa"/>
             <w:tcBorders>
-              <w:left w:val="single" w:sz="2" w:space="0" w:color="000000"/>
-              <w:bottom w:val="single" w:sz="2" w:space="0" w:color="000000"/>
-              <w:insideH w:val="single" w:sz="2" w:space="0" w:color="000000"/>
+              <w:top w:val="single" w:sz="2" w:space="0" w:color="000001"/>
+              <w:left w:val="single" w:sz="2" w:space="0" w:color="000001"/>
+              <w:bottom w:val="single" w:sz="2" w:space="0" w:color="000001"/>
+              <w:insideH w:val="single" w:sz="2" w:space="0" w:color="000001"/>
             </w:tcBorders>
             <w:shd w:fill="auto" w:val="clear"/>
             <w:tcMar>
-              <w:left w:w="54" w:type="dxa"/>
+              <w:left w:w="51" w:type="dxa"/>
             </w:tcMar>
           </w:tcPr>
           <w:p>
@@ -4172,15 +4149,16 @@
           <w:tcPr>
             <w:tcW w:w="6249" w:type="dxa"/>
             <w:tcBorders>
-              <w:left w:val="single" w:sz="2" w:space="0" w:color="000000"/>
-              <w:bottom w:val="single" w:sz="2" w:space="0" w:color="000000"/>
-              <w:right w:val="single" w:sz="2" w:space="0" w:color="000000"/>
-              <w:insideH w:val="single" w:sz="2" w:space="0" w:color="000000"/>
-              <w:insideV w:val="single" w:sz="2" w:space="0" w:color="000000"/>
+              <w:top w:val="single" w:sz="2" w:space="0" w:color="000001"/>
+              <w:left w:val="single" w:sz="2" w:space="0" w:color="000001"/>
+              <w:bottom w:val="single" w:sz="2" w:space="0" w:color="000001"/>
+              <w:right w:val="single" w:sz="2" w:space="0" w:color="000001"/>
+              <w:insideH w:val="single" w:sz="2" w:space="0" w:color="000001"/>
+              <w:insideV w:val="single" w:sz="2" w:space="0" w:color="000001"/>
             </w:tcBorders>
             <w:shd w:fill="auto" w:val="clear"/>
             <w:tcMar>
-              <w:left w:w="54" w:type="dxa"/>
+              <w:left w:w="51" w:type="dxa"/>
             </w:tcMar>
           </w:tcPr>
           <w:p>
@@ -4199,15 +4177,16 @@
         <w:trPr/>
         <w:tc>
           <w:tcPr>
-            <w:tcW w:w="1978" w:type="dxa"/>
+            <w:tcW w:w="1977" w:type="dxa"/>
             <w:tcBorders>
-              <w:left w:val="single" w:sz="2" w:space="0" w:color="000000"/>
-              <w:bottom w:val="single" w:sz="2" w:space="0" w:color="000000"/>
-              <w:insideH w:val="single" w:sz="2" w:space="0" w:color="000000"/>
+              <w:top w:val="single" w:sz="2" w:space="0" w:color="000001"/>
+              <w:left w:val="single" w:sz="2" w:space="0" w:color="000001"/>
+              <w:bottom w:val="single" w:sz="2" w:space="0" w:color="000001"/>
+              <w:insideH w:val="single" w:sz="2" w:space="0" w:color="000001"/>
             </w:tcBorders>
             <w:shd w:fill="auto" w:val="clear"/>
             <w:tcMar>
-              <w:left w:w="54" w:type="dxa"/>
+              <w:left w:w="51" w:type="dxa"/>
             </w:tcMar>
           </w:tcPr>
           <w:p>
@@ -4232,15 +4211,16 @@
           <w:tcPr>
             <w:tcW w:w="6249" w:type="dxa"/>
             <w:tcBorders>
-              <w:left w:val="single" w:sz="2" w:space="0" w:color="000000"/>
-              <w:bottom w:val="single" w:sz="2" w:space="0" w:color="000000"/>
-              <w:right w:val="single" w:sz="2" w:space="0" w:color="000000"/>
-              <w:insideH w:val="single" w:sz="2" w:space="0" w:color="000000"/>
-              <w:insideV w:val="single" w:sz="2" w:space="0" w:color="000000"/>
+              <w:top w:val="single" w:sz="2" w:space="0" w:color="000001"/>
+              <w:left w:val="single" w:sz="2" w:space="0" w:color="000001"/>
+              <w:bottom w:val="single" w:sz="2" w:space="0" w:color="000001"/>
+              <w:right w:val="single" w:sz="2" w:space="0" w:color="000001"/>
+              <w:insideH w:val="single" w:sz="2" w:space="0" w:color="000001"/>
+              <w:insideV w:val="single" w:sz="2" w:space="0" w:color="000001"/>
             </w:tcBorders>
             <w:shd w:fill="auto" w:val="clear"/>
             <w:tcMar>
-              <w:left w:w="54" w:type="dxa"/>
+              <w:left w:w="51" w:type="dxa"/>
             </w:tcMar>
           </w:tcPr>
           <w:p>
@@ -4277,15 +4257,16 @@
         <w:trPr/>
         <w:tc>
           <w:tcPr>
-            <w:tcW w:w="1978" w:type="dxa"/>
+            <w:tcW w:w="1977" w:type="dxa"/>
             <w:tcBorders>
-              <w:left w:val="single" w:sz="2" w:space="0" w:color="000000"/>
-              <w:bottom w:val="single" w:sz="2" w:space="0" w:color="000000"/>
-              <w:insideH w:val="single" w:sz="2" w:space="0" w:color="000000"/>
+              <w:top w:val="single" w:sz="2" w:space="0" w:color="000001"/>
+              <w:left w:val="single" w:sz="2" w:space="0" w:color="000001"/>
+              <w:bottom w:val="single" w:sz="2" w:space="0" w:color="000001"/>
+              <w:insideH w:val="single" w:sz="2" w:space="0" w:color="000001"/>
             </w:tcBorders>
             <w:shd w:fill="auto" w:val="clear"/>
             <w:tcMar>
-              <w:left w:w="54" w:type="dxa"/>
+              <w:left w:w="51" w:type="dxa"/>
             </w:tcMar>
           </w:tcPr>
           <w:p>
@@ -4310,15 +4291,16 @@
           <w:tcPr>
             <w:tcW w:w="6249" w:type="dxa"/>
             <w:tcBorders>
-              <w:left w:val="single" w:sz="2" w:space="0" w:color="000000"/>
-              <w:bottom w:val="single" w:sz="2" w:space="0" w:color="000000"/>
-              <w:right w:val="single" w:sz="2" w:space="0" w:color="000000"/>
-              <w:insideH w:val="single" w:sz="2" w:space="0" w:color="000000"/>
-              <w:insideV w:val="single" w:sz="2" w:space="0" w:color="000000"/>
+              <w:top w:val="single" w:sz="2" w:space="0" w:color="000001"/>
+              <w:left w:val="single" w:sz="2" w:space="0" w:color="000001"/>
+              <w:bottom w:val="single" w:sz="2" w:space="0" w:color="000001"/>
+              <w:right w:val="single" w:sz="2" w:space="0" w:color="000001"/>
+              <w:insideH w:val="single" w:sz="2" w:space="0" w:color="000001"/>
+              <w:insideV w:val="single" w:sz="2" w:space="0" w:color="000001"/>
             </w:tcBorders>
             <w:shd w:fill="auto" w:val="clear"/>
             <w:tcMar>
-              <w:left w:w="54" w:type="dxa"/>
+              <w:left w:w="51" w:type="dxa"/>
             </w:tcMar>
           </w:tcPr>
           <w:p>
@@ -4344,15 +4326,16 @@
         <w:trPr/>
         <w:tc>
           <w:tcPr>
-            <w:tcW w:w="1978" w:type="dxa"/>
+            <w:tcW w:w="1977" w:type="dxa"/>
             <w:tcBorders>
-              <w:left w:val="single" w:sz="2" w:space="0" w:color="000000"/>
-              <w:bottom w:val="single" w:sz="2" w:space="0" w:color="000000"/>
-              <w:insideH w:val="single" w:sz="2" w:space="0" w:color="000000"/>
+              <w:top w:val="single" w:sz="2" w:space="0" w:color="000001"/>
+              <w:left w:val="single" w:sz="2" w:space="0" w:color="000001"/>
+              <w:bottom w:val="single" w:sz="2" w:space="0" w:color="000001"/>
+              <w:insideH w:val="single" w:sz="2" w:space="0" w:color="000001"/>
             </w:tcBorders>
             <w:shd w:fill="auto" w:val="clear"/>
             <w:tcMar>
-              <w:left w:w="54" w:type="dxa"/>
+              <w:left w:w="51" w:type="dxa"/>
             </w:tcMar>
           </w:tcPr>
           <w:p>
@@ -4377,15 +4360,16 @@
           <w:tcPr>
             <w:tcW w:w="6249" w:type="dxa"/>
             <w:tcBorders>
-              <w:left w:val="single" w:sz="2" w:space="0" w:color="000000"/>
-              <w:bottom w:val="single" w:sz="2" w:space="0" w:color="000000"/>
-              <w:right w:val="single" w:sz="2" w:space="0" w:color="000000"/>
-              <w:insideH w:val="single" w:sz="2" w:space="0" w:color="000000"/>
-              <w:insideV w:val="single" w:sz="2" w:space="0" w:color="000000"/>
+              <w:top w:val="single" w:sz="2" w:space="0" w:color="000001"/>
+              <w:left w:val="single" w:sz="2" w:space="0" w:color="000001"/>
+              <w:bottom w:val="single" w:sz="2" w:space="0" w:color="000001"/>
+              <w:right w:val="single" w:sz="2" w:space="0" w:color="000001"/>
+              <w:insideH w:val="single" w:sz="2" w:space="0" w:color="000001"/>
+              <w:insideV w:val="single" w:sz="2" w:space="0" w:color="000001"/>
             </w:tcBorders>
             <w:shd w:fill="auto" w:val="clear"/>
             <w:tcMar>
-              <w:left w:w="54" w:type="dxa"/>
+              <w:left w:w="51" w:type="dxa"/>
             </w:tcMar>
           </w:tcPr>
           <w:p>
@@ -4492,9 +4476,17 @@
         <w:trPr/>
         <w:tc>
           <w:tcPr>
-            <w:tcW w:w="1978" w:type="dxa"/>
-            <w:tcBorders/>
+            <w:tcW w:w="1977" w:type="dxa"/>
+            <w:tcBorders>
+              <w:top w:val="single" w:sz="2" w:space="0" w:color="000001"/>
+              <w:left w:val="single" w:sz="2" w:space="0" w:color="000001"/>
+              <w:bottom w:val="single" w:sz="2" w:space="0" w:color="000001"/>
+              <w:insideH w:val="single" w:sz="2" w:space="0" w:color="000001"/>
+            </w:tcBorders>
             <w:shd w:fill="auto" w:val="clear"/>
+            <w:tcMar>
+              <w:left w:w="53" w:type="dxa"/>
+            </w:tcMar>
           </w:tcPr>
           <w:p>
             <w:pPr>
@@ -4516,8 +4508,15 @@
         <w:tc>
           <w:tcPr>
             <w:tcW w:w="6249" w:type="dxa"/>
-            <w:tcBorders/>
+            <w:tcBorders>
+              <w:top w:val="single" w:sz="2" w:space="0" w:color="000001"/>
+              <w:bottom w:val="single" w:sz="2" w:space="0" w:color="000001"/>
+              <w:insideH w:val="single" w:sz="2" w:space="0" w:color="000001"/>
+            </w:tcBorders>
             <w:shd w:fill="auto" w:val="clear"/>
+            <w:tcMar>
+              <w:left w:w="56" w:type="dxa"/>
+            </w:tcMar>
           </w:tcPr>
           <w:p>
             <w:pPr>
@@ -4526,7 +4525,7 @@
                 <w:ilvl w:val="0"/>
                 <w:numId w:val="0"/>
               </w:numPr>
-              <w:ind w:hanging="0"/>
+              <w:ind w:left="0" w:hanging="0"/>
               <w:rPr/>
             </w:pPr>
             <w:r>
@@ -4539,16 +4538,16 @@
         <w:trPr/>
         <w:tc>
           <w:tcPr>
-            <w:tcW w:w="1978" w:type="dxa"/>
+            <w:tcW w:w="1977" w:type="dxa"/>
             <w:tcBorders>
-              <w:top w:val="single" w:sz="2" w:space="0" w:color="000000"/>
-              <w:left w:val="single" w:sz="2" w:space="0" w:color="000000"/>
-              <w:bottom w:val="single" w:sz="2" w:space="0" w:color="000000"/>
-              <w:insideH w:val="single" w:sz="2" w:space="0" w:color="000000"/>
+              <w:top w:val="single" w:sz="2" w:space="0" w:color="000001"/>
+              <w:left w:val="single" w:sz="2" w:space="0" w:color="000001"/>
+              <w:bottom w:val="single" w:sz="2" w:space="0" w:color="000001"/>
+              <w:insideH w:val="single" w:sz="2" w:space="0" w:color="000001"/>
             </w:tcBorders>
             <w:shd w:fill="DDDDDD" w:val="clear"/>
             <w:tcMar>
-              <w:left w:w="54" w:type="dxa"/>
+              <w:left w:w="51" w:type="dxa"/>
             </w:tcMar>
           </w:tcPr>
           <w:p>
@@ -4573,16 +4572,16 @@
           <w:tcPr>
             <w:tcW w:w="6249" w:type="dxa"/>
             <w:tcBorders>
-              <w:top w:val="single" w:sz="2" w:space="0" w:color="000000"/>
-              <w:left w:val="single" w:sz="2" w:space="0" w:color="000000"/>
-              <w:bottom w:val="single" w:sz="2" w:space="0" w:color="000000"/>
-              <w:right w:val="single" w:sz="2" w:space="0" w:color="000000"/>
-              <w:insideH w:val="single" w:sz="2" w:space="0" w:color="000000"/>
-              <w:insideV w:val="single" w:sz="2" w:space="0" w:color="000000"/>
+              <w:top w:val="single" w:sz="2" w:space="0" w:color="000001"/>
+              <w:left w:val="single" w:sz="2" w:space="0" w:color="000001"/>
+              <w:bottom w:val="single" w:sz="2" w:space="0" w:color="000001"/>
+              <w:right w:val="single" w:sz="2" w:space="0" w:color="000001"/>
+              <w:insideH w:val="single" w:sz="2" w:space="0" w:color="000001"/>
+              <w:insideV w:val="single" w:sz="2" w:space="0" w:color="000001"/>
             </w:tcBorders>
             <w:shd w:fill="DDDDDD" w:val="clear"/>
             <w:tcMar>
-              <w:left w:w="54" w:type="dxa"/>
+              <w:left w:w="51" w:type="dxa"/>
             </w:tcMar>
           </w:tcPr>
           <w:p>
@@ -4608,15 +4607,16 @@
         <w:trPr/>
         <w:tc>
           <w:tcPr>
-            <w:tcW w:w="1978" w:type="dxa"/>
+            <w:tcW w:w="1977" w:type="dxa"/>
             <w:tcBorders>
-              <w:left w:val="single" w:sz="2" w:space="0" w:color="000000"/>
-              <w:bottom w:val="single" w:sz="2" w:space="0" w:color="000000"/>
-              <w:insideH w:val="single" w:sz="2" w:space="0" w:color="000000"/>
+              <w:top w:val="single" w:sz="2" w:space="0" w:color="000001"/>
+              <w:left w:val="single" w:sz="2" w:space="0" w:color="000001"/>
+              <w:bottom w:val="single" w:sz="2" w:space="0" w:color="000001"/>
+              <w:insideH w:val="single" w:sz="2" w:space="0" w:color="000001"/>
             </w:tcBorders>
             <w:shd w:fill="DDDDDD" w:val="clear"/>
             <w:tcMar>
-              <w:left w:w="54" w:type="dxa"/>
+              <w:left w:w="51" w:type="dxa"/>
             </w:tcMar>
           </w:tcPr>
           <w:p>
@@ -4641,15 +4641,16 @@
           <w:tcPr>
             <w:tcW w:w="6249" w:type="dxa"/>
             <w:tcBorders>
-              <w:left w:val="single" w:sz="2" w:space="0" w:color="000000"/>
-              <w:bottom w:val="single" w:sz="2" w:space="0" w:color="000000"/>
-              <w:right w:val="single" w:sz="2" w:space="0" w:color="000000"/>
-              <w:insideH w:val="single" w:sz="2" w:space="0" w:color="000000"/>
-              <w:insideV w:val="single" w:sz="2" w:space="0" w:color="000000"/>
+              <w:top w:val="single" w:sz="2" w:space="0" w:color="000001"/>
+              <w:left w:val="single" w:sz="2" w:space="0" w:color="000001"/>
+              <w:bottom w:val="single" w:sz="2" w:space="0" w:color="000001"/>
+              <w:right w:val="single" w:sz="2" w:space="0" w:color="000001"/>
+              <w:insideH w:val="single" w:sz="2" w:space="0" w:color="000001"/>
+              <w:insideV w:val="single" w:sz="2" w:space="0" w:color="000001"/>
             </w:tcBorders>
             <w:shd w:fill="DDDDDD" w:val="clear"/>
             <w:tcMar>
-              <w:left w:w="54" w:type="dxa"/>
+              <w:left w:w="51" w:type="dxa"/>
             </w:tcMar>
           </w:tcPr>
           <w:p>
@@ -4675,15 +4676,16 @@
         <w:trPr/>
         <w:tc>
           <w:tcPr>
-            <w:tcW w:w="1978" w:type="dxa"/>
+            <w:tcW w:w="1977" w:type="dxa"/>
             <w:tcBorders>
-              <w:left w:val="single" w:sz="2" w:space="0" w:color="000000"/>
-              <w:bottom w:val="single" w:sz="2" w:space="0" w:color="000000"/>
-              <w:insideH w:val="single" w:sz="2" w:space="0" w:color="000000"/>
+              <w:top w:val="single" w:sz="2" w:space="0" w:color="000001"/>
+              <w:left w:val="single" w:sz="2" w:space="0" w:color="000001"/>
+              <w:bottom w:val="single" w:sz="2" w:space="0" w:color="000001"/>
+              <w:insideH w:val="single" w:sz="2" w:space="0" w:color="000001"/>
             </w:tcBorders>
             <w:shd w:fill="auto" w:val="clear"/>
             <w:tcMar>
-              <w:left w:w="54" w:type="dxa"/>
+              <w:left w:w="51" w:type="dxa"/>
             </w:tcMar>
           </w:tcPr>
           <w:p>
@@ -4708,15 +4710,16 @@
           <w:tcPr>
             <w:tcW w:w="6249" w:type="dxa"/>
             <w:tcBorders>
-              <w:left w:val="single" w:sz="2" w:space="0" w:color="000000"/>
-              <w:bottom w:val="single" w:sz="2" w:space="0" w:color="000000"/>
-              <w:right w:val="single" w:sz="2" w:space="0" w:color="000000"/>
-              <w:insideH w:val="single" w:sz="2" w:space="0" w:color="000000"/>
-              <w:insideV w:val="single" w:sz="2" w:space="0" w:color="000000"/>
+              <w:top w:val="single" w:sz="2" w:space="0" w:color="000001"/>
+              <w:left w:val="single" w:sz="2" w:space="0" w:color="000001"/>
+              <w:bottom w:val="single" w:sz="2" w:space="0" w:color="000001"/>
+              <w:right w:val="single" w:sz="2" w:space="0" w:color="000001"/>
+              <w:insideH w:val="single" w:sz="2" w:space="0" w:color="000001"/>
+              <w:insideV w:val="single" w:sz="2" w:space="0" w:color="000001"/>
             </w:tcBorders>
             <w:shd w:fill="auto" w:val="clear"/>
             <w:tcMar>
-              <w:left w:w="54" w:type="dxa"/>
+              <w:left w:w="51" w:type="dxa"/>
             </w:tcMar>
           </w:tcPr>
           <w:p>
@@ -4742,15 +4745,16 @@
         <w:trPr/>
         <w:tc>
           <w:tcPr>
-            <w:tcW w:w="1978" w:type="dxa"/>
+            <w:tcW w:w="1977" w:type="dxa"/>
             <w:tcBorders>
-              <w:left w:val="single" w:sz="2" w:space="0" w:color="000000"/>
-              <w:bottom w:val="single" w:sz="2" w:space="0" w:color="000000"/>
-              <w:insideH w:val="single" w:sz="2" w:space="0" w:color="000000"/>
+              <w:top w:val="single" w:sz="2" w:space="0" w:color="000001"/>
+              <w:left w:val="single" w:sz="2" w:space="0" w:color="000001"/>
+              <w:bottom w:val="single" w:sz="2" w:space="0" w:color="000001"/>
+              <w:insideH w:val="single" w:sz="2" w:space="0" w:color="000001"/>
             </w:tcBorders>
             <w:shd w:fill="auto" w:val="clear"/>
             <w:tcMar>
-              <w:left w:w="54" w:type="dxa"/>
+              <w:left w:w="51" w:type="dxa"/>
             </w:tcMar>
           </w:tcPr>
           <w:p>
@@ -4775,15 +4779,16 @@
           <w:tcPr>
             <w:tcW w:w="6249" w:type="dxa"/>
             <w:tcBorders>
-              <w:left w:val="single" w:sz="2" w:space="0" w:color="000000"/>
-              <w:bottom w:val="single" w:sz="2" w:space="0" w:color="000000"/>
-              <w:right w:val="single" w:sz="2" w:space="0" w:color="000000"/>
-              <w:insideH w:val="single" w:sz="2" w:space="0" w:color="000000"/>
-              <w:insideV w:val="single" w:sz="2" w:space="0" w:color="000000"/>
+              <w:top w:val="single" w:sz="2" w:space="0" w:color="000001"/>
+              <w:left w:val="single" w:sz="2" w:space="0" w:color="000001"/>
+              <w:bottom w:val="single" w:sz="2" w:space="0" w:color="000001"/>
+              <w:right w:val="single" w:sz="2" w:space="0" w:color="000001"/>
+              <w:insideH w:val="single" w:sz="2" w:space="0" w:color="000001"/>
+              <w:insideV w:val="single" w:sz="2" w:space="0" w:color="000001"/>
             </w:tcBorders>
             <w:shd w:fill="auto" w:val="clear"/>
             <w:tcMar>
-              <w:left w:w="54" w:type="dxa"/>
+              <w:left w:w="51" w:type="dxa"/>
             </w:tcMar>
           </w:tcPr>
           <w:p>
@@ -4816,15 +4821,16 @@
         <w:trPr/>
         <w:tc>
           <w:tcPr>
-            <w:tcW w:w="1978" w:type="dxa"/>
+            <w:tcW w:w="1977" w:type="dxa"/>
             <w:tcBorders>
-              <w:left w:val="single" w:sz="2" w:space="0" w:color="000000"/>
-              <w:bottom w:val="single" w:sz="2" w:space="0" w:color="000000"/>
-              <w:insideH w:val="single" w:sz="2" w:space="0" w:color="000000"/>
+              <w:top w:val="single" w:sz="2" w:space="0" w:color="000001"/>
+              <w:left w:val="single" w:sz="2" w:space="0" w:color="000001"/>
+              <w:bottom w:val="single" w:sz="2" w:space="0" w:color="000001"/>
+              <w:insideH w:val="single" w:sz="2" w:space="0" w:color="000001"/>
             </w:tcBorders>
             <w:shd w:fill="auto" w:val="clear"/>
             <w:tcMar>
-              <w:left w:w="54" w:type="dxa"/>
+              <w:left w:w="51" w:type="dxa"/>
             </w:tcMar>
           </w:tcPr>
           <w:p>
@@ -4849,15 +4855,16 @@
           <w:tcPr>
             <w:tcW w:w="6249" w:type="dxa"/>
             <w:tcBorders>
-              <w:left w:val="single" w:sz="2" w:space="0" w:color="000000"/>
-              <w:bottom w:val="single" w:sz="2" w:space="0" w:color="000000"/>
-              <w:right w:val="single" w:sz="2" w:space="0" w:color="000000"/>
-              <w:insideH w:val="single" w:sz="2" w:space="0" w:color="000000"/>
-              <w:insideV w:val="single" w:sz="2" w:space="0" w:color="000000"/>
+              <w:top w:val="single" w:sz="2" w:space="0" w:color="000001"/>
+              <w:left w:val="single" w:sz="2" w:space="0" w:color="000001"/>
+              <w:bottom w:val="single" w:sz="2" w:space="0" w:color="000001"/>
+              <w:right w:val="single" w:sz="2" w:space="0" w:color="000001"/>
+              <w:insideH w:val="single" w:sz="2" w:space="0" w:color="000001"/>
+              <w:insideV w:val="single" w:sz="2" w:space="0" w:color="000001"/>
             </w:tcBorders>
             <w:shd w:fill="auto" w:val="clear"/>
             <w:tcMar>
-              <w:left w:w="54" w:type="dxa"/>
+              <w:left w:w="51" w:type="dxa"/>
             </w:tcMar>
           </w:tcPr>
           <w:p>
@@ -4922,15 +4929,16 @@
         <w:trPr/>
         <w:tc>
           <w:tcPr>
-            <w:tcW w:w="1978" w:type="dxa"/>
+            <w:tcW w:w="1977" w:type="dxa"/>
             <w:tcBorders>
-              <w:left w:val="single" w:sz="2" w:space="0" w:color="000000"/>
-              <w:bottom w:val="single" w:sz="2" w:space="0" w:color="000000"/>
-              <w:insideH w:val="single" w:sz="2" w:space="0" w:color="000000"/>
+              <w:top w:val="single" w:sz="2" w:space="0" w:color="000001"/>
+              <w:left w:val="single" w:sz="2" w:space="0" w:color="000001"/>
+              <w:bottom w:val="single" w:sz="2" w:space="0" w:color="000001"/>
+              <w:insideH w:val="single" w:sz="2" w:space="0" w:color="000001"/>
             </w:tcBorders>
             <w:shd w:fill="auto" w:val="clear"/>
             <w:tcMar>
-              <w:left w:w="54" w:type="dxa"/>
+              <w:left w:w="51" w:type="dxa"/>
             </w:tcMar>
           </w:tcPr>
           <w:p>
@@ -4955,15 +4963,16 @@
           <w:tcPr>
             <w:tcW w:w="6249" w:type="dxa"/>
             <w:tcBorders>
-              <w:left w:val="single" w:sz="2" w:space="0" w:color="000000"/>
-              <w:bottom w:val="single" w:sz="2" w:space="0" w:color="000000"/>
-              <w:right w:val="single" w:sz="2" w:space="0" w:color="000000"/>
-              <w:insideH w:val="single" w:sz="2" w:space="0" w:color="000000"/>
-              <w:insideV w:val="single" w:sz="2" w:space="0" w:color="000000"/>
+              <w:top w:val="single" w:sz="2" w:space="0" w:color="000001"/>
+              <w:left w:val="single" w:sz="2" w:space="0" w:color="000001"/>
+              <w:bottom w:val="single" w:sz="2" w:space="0" w:color="000001"/>
+              <w:right w:val="single" w:sz="2" w:space="0" w:color="000001"/>
+              <w:insideH w:val="single" w:sz="2" w:space="0" w:color="000001"/>
+              <w:insideV w:val="single" w:sz="2" w:space="0" w:color="000001"/>
             </w:tcBorders>
             <w:shd w:fill="auto" w:val="clear"/>
             <w:tcMar>
-              <w:left w:w="54" w:type="dxa"/>
+              <w:left w:w="51" w:type="dxa"/>
             </w:tcMar>
           </w:tcPr>
           <w:p>
@@ -4996,15 +5005,16 @@
         <w:trPr/>
         <w:tc>
           <w:tcPr>
-            <w:tcW w:w="1978" w:type="dxa"/>
+            <w:tcW w:w="1977" w:type="dxa"/>
             <w:tcBorders>
-              <w:left w:val="single" w:sz="2" w:space="0" w:color="000000"/>
-              <w:bottom w:val="single" w:sz="2" w:space="0" w:color="000000"/>
-              <w:insideH w:val="single" w:sz="2" w:space="0" w:color="000000"/>
+              <w:top w:val="single" w:sz="2" w:space="0" w:color="000001"/>
+              <w:left w:val="single" w:sz="2" w:space="0" w:color="000001"/>
+              <w:bottom w:val="single" w:sz="2" w:space="0" w:color="000001"/>
+              <w:insideH w:val="single" w:sz="2" w:space="0" w:color="000001"/>
             </w:tcBorders>
             <w:shd w:fill="auto" w:val="clear"/>
             <w:tcMar>
-              <w:left w:w="54" w:type="dxa"/>
+              <w:left w:w="51" w:type="dxa"/>
             </w:tcMar>
           </w:tcPr>
           <w:p>
@@ -5029,15 +5039,16 @@
           <w:tcPr>
             <w:tcW w:w="6249" w:type="dxa"/>
             <w:tcBorders>
-              <w:left w:val="single" w:sz="2" w:space="0" w:color="000000"/>
-              <w:bottom w:val="single" w:sz="2" w:space="0" w:color="000000"/>
-              <w:right w:val="single" w:sz="2" w:space="0" w:color="000000"/>
-              <w:insideH w:val="single" w:sz="2" w:space="0" w:color="000000"/>
-              <w:insideV w:val="single" w:sz="2" w:space="0" w:color="000000"/>
+              <w:top w:val="single" w:sz="2" w:space="0" w:color="000001"/>
+              <w:left w:val="single" w:sz="2" w:space="0" w:color="000001"/>
+              <w:bottom w:val="single" w:sz="2" w:space="0" w:color="000001"/>
+              <w:right w:val="single" w:sz="2" w:space="0" w:color="000001"/>
+              <w:insideH w:val="single" w:sz="2" w:space="0" w:color="000001"/>
+              <w:insideV w:val="single" w:sz="2" w:space="0" w:color="000001"/>
             </w:tcBorders>
             <w:shd w:fill="auto" w:val="clear"/>
             <w:tcMar>
-              <w:left w:w="54" w:type="dxa"/>
+              <w:left w:w="51" w:type="dxa"/>
             </w:tcMar>
           </w:tcPr>
           <w:p>
@@ -5191,38 +5202,38 @@
       <w:tblPr>
         <w:tblW w:w="8227" w:type="dxa"/>
         <w:jc w:val="left"/>
-        <w:tblInd w:w="55" w:type="dxa"/>
+        <w:tblInd w:w="53" w:type="dxa"/>
         <w:tblBorders>
-          <w:top w:val="single" w:sz="2" w:space="0" w:color="000000"/>
-          <w:left w:val="single" w:sz="2" w:space="0" w:color="000000"/>
-          <w:bottom w:val="single" w:sz="2" w:space="0" w:color="000000"/>
-          <w:insideH w:val="single" w:sz="2" w:space="0" w:color="000000"/>
+          <w:top w:val="single" w:sz="2" w:space="0" w:color="000001"/>
+          <w:left w:val="single" w:sz="2" w:space="0" w:color="000001"/>
+          <w:bottom w:val="single" w:sz="2" w:space="0" w:color="000001"/>
+          <w:insideH w:val="single" w:sz="2" w:space="0" w:color="000001"/>
         </w:tblBorders>
         <w:tblCellMar>
           <w:top w:w="55" w:type="dxa"/>
-          <w:left w:w="54" w:type="dxa"/>
+          <w:left w:w="51" w:type="dxa"/>
           <w:bottom w:w="55" w:type="dxa"/>
           <w:right w:w="55" w:type="dxa"/>
         </w:tblCellMar>
       </w:tblPr>
       <w:tblGrid>
-        <w:gridCol w:w="1978"/>
+        <w:gridCol w:w="1977"/>
         <w:gridCol w:w="6249"/>
       </w:tblGrid>
       <w:tr>
         <w:trPr/>
         <w:tc>
           <w:tcPr>
-            <w:tcW w:w="1978" w:type="dxa"/>
+            <w:tcW w:w="1977" w:type="dxa"/>
             <w:tcBorders>
-              <w:top w:val="single" w:sz="2" w:space="0" w:color="000000"/>
-              <w:left w:val="single" w:sz="2" w:space="0" w:color="000000"/>
-              <w:bottom w:val="single" w:sz="2" w:space="0" w:color="000000"/>
-              <w:insideH w:val="single" w:sz="2" w:space="0" w:color="000000"/>
+              <w:top w:val="single" w:sz="2" w:space="0" w:color="000001"/>
+              <w:left w:val="single" w:sz="2" w:space="0" w:color="000001"/>
+              <w:bottom w:val="single" w:sz="2" w:space="0" w:color="000001"/>
+              <w:insideH w:val="single" w:sz="2" w:space="0" w:color="000001"/>
             </w:tcBorders>
             <w:shd w:fill="DDDDDD" w:val="clear"/>
             <w:tcMar>
-              <w:left w:w="54" w:type="dxa"/>
+              <w:left w:w="51" w:type="dxa"/>
             </w:tcMar>
           </w:tcPr>
           <w:p>
@@ -5248,16 +5259,16 @@
           <w:tcPr>
             <w:tcW w:w="6249" w:type="dxa"/>
             <w:tcBorders>
-              <w:top w:val="single" w:sz="2" w:space="0" w:color="000000"/>
-              <w:left w:val="single" w:sz="2" w:space="0" w:color="000000"/>
-              <w:bottom w:val="single" w:sz="2" w:space="0" w:color="000000"/>
-              <w:right w:val="single" w:sz="2" w:space="0" w:color="000000"/>
-              <w:insideH w:val="single" w:sz="2" w:space="0" w:color="000000"/>
-              <w:insideV w:val="single" w:sz="2" w:space="0" w:color="000000"/>
+              <w:top w:val="single" w:sz="2" w:space="0" w:color="000001"/>
+              <w:left w:val="single" w:sz="2" w:space="0" w:color="000001"/>
+              <w:bottom w:val="single" w:sz="2" w:space="0" w:color="000001"/>
+              <w:right w:val="single" w:sz="2" w:space="0" w:color="000001"/>
+              <w:insideH w:val="single" w:sz="2" w:space="0" w:color="000001"/>
+              <w:insideV w:val="single" w:sz="2" w:space="0" w:color="000001"/>
             </w:tcBorders>
             <w:shd w:fill="DDDDDD" w:val="clear"/>
             <w:tcMar>
-              <w:left w:w="54" w:type="dxa"/>
+              <w:left w:w="51" w:type="dxa"/>
             </w:tcMar>
           </w:tcPr>
           <w:p>
@@ -5283,15 +5294,16 @@
         <w:trPr/>
         <w:tc>
           <w:tcPr>
-            <w:tcW w:w="1978" w:type="dxa"/>
+            <w:tcW w:w="1977" w:type="dxa"/>
             <w:tcBorders>
-              <w:left w:val="single" w:sz="2" w:space="0" w:color="000000"/>
-              <w:bottom w:val="single" w:sz="2" w:space="0" w:color="000000"/>
-              <w:insideH w:val="single" w:sz="2" w:space="0" w:color="000000"/>
+              <w:top w:val="single" w:sz="2" w:space="0" w:color="000001"/>
+              <w:left w:val="single" w:sz="2" w:space="0" w:color="000001"/>
+              <w:bottom w:val="single" w:sz="2" w:space="0" w:color="000001"/>
+              <w:insideH w:val="single" w:sz="2" w:space="0" w:color="000001"/>
             </w:tcBorders>
             <w:shd w:fill="DDDDDD" w:val="clear"/>
             <w:tcMar>
-              <w:left w:w="54" w:type="dxa"/>
+              <w:left w:w="51" w:type="dxa"/>
             </w:tcMar>
           </w:tcPr>
           <w:p>
@@ -5316,15 +5328,16 @@
           <w:tcPr>
             <w:tcW w:w="6249" w:type="dxa"/>
             <w:tcBorders>
-              <w:left w:val="single" w:sz="2" w:space="0" w:color="000000"/>
-              <w:bottom w:val="single" w:sz="2" w:space="0" w:color="000000"/>
-              <w:right w:val="single" w:sz="2" w:space="0" w:color="000000"/>
-              <w:insideH w:val="single" w:sz="2" w:space="0" w:color="000000"/>
-              <w:insideV w:val="single" w:sz="2" w:space="0" w:color="000000"/>
+              <w:top w:val="single" w:sz="2" w:space="0" w:color="000001"/>
+              <w:left w:val="single" w:sz="2" w:space="0" w:color="000001"/>
+              <w:bottom w:val="single" w:sz="2" w:space="0" w:color="000001"/>
+              <w:right w:val="single" w:sz="2" w:space="0" w:color="000001"/>
+              <w:insideH w:val="single" w:sz="2" w:space="0" w:color="000001"/>
+              <w:insideV w:val="single" w:sz="2" w:space="0" w:color="000001"/>
             </w:tcBorders>
             <w:shd w:fill="DDDDDD" w:val="clear"/>
             <w:tcMar>
-              <w:left w:w="54" w:type="dxa"/>
+              <w:left w:w="51" w:type="dxa"/>
             </w:tcMar>
           </w:tcPr>
           <w:p>
@@ -5350,15 +5363,16 @@
         <w:trPr/>
         <w:tc>
           <w:tcPr>
-            <w:tcW w:w="1978" w:type="dxa"/>
+            <w:tcW w:w="1977" w:type="dxa"/>
             <w:tcBorders>
-              <w:left w:val="single" w:sz="2" w:space="0" w:color="000000"/>
-              <w:bottom w:val="single" w:sz="2" w:space="0" w:color="000000"/>
-              <w:insideH w:val="single" w:sz="2" w:space="0" w:color="000000"/>
+              <w:top w:val="single" w:sz="2" w:space="0" w:color="000001"/>
+              <w:left w:val="single" w:sz="2" w:space="0" w:color="000001"/>
+              <w:bottom w:val="single" w:sz="2" w:space="0" w:color="000001"/>
+              <w:insideH w:val="single" w:sz="2" w:space="0" w:color="000001"/>
             </w:tcBorders>
             <w:shd w:fill="auto" w:val="clear"/>
             <w:tcMar>
-              <w:left w:w="54" w:type="dxa"/>
+              <w:left w:w="51" w:type="dxa"/>
             </w:tcMar>
           </w:tcPr>
           <w:p>
@@ -5383,15 +5397,16 @@
           <w:tcPr>
             <w:tcW w:w="6249" w:type="dxa"/>
             <w:tcBorders>
-              <w:left w:val="single" w:sz="2" w:space="0" w:color="000000"/>
-              <w:bottom w:val="single" w:sz="2" w:space="0" w:color="000000"/>
-              <w:right w:val="single" w:sz="2" w:space="0" w:color="000000"/>
-              <w:insideH w:val="single" w:sz="2" w:space="0" w:color="000000"/>
-              <w:insideV w:val="single" w:sz="2" w:space="0" w:color="000000"/>
+              <w:top w:val="single" w:sz="2" w:space="0" w:color="000001"/>
+              <w:left w:val="single" w:sz="2" w:space="0" w:color="000001"/>
+              <w:bottom w:val="single" w:sz="2" w:space="0" w:color="000001"/>
+              <w:right w:val="single" w:sz="2" w:space="0" w:color="000001"/>
+              <w:insideH w:val="single" w:sz="2" w:space="0" w:color="000001"/>
+              <w:insideV w:val="single" w:sz="2" w:space="0" w:color="000001"/>
             </w:tcBorders>
             <w:shd w:fill="auto" w:val="clear"/>
             <w:tcMar>
-              <w:left w:w="54" w:type="dxa"/>
+              <w:left w:w="51" w:type="dxa"/>
             </w:tcMar>
           </w:tcPr>
           <w:p>
@@ -5420,15 +5435,16 @@
         <w:trPr/>
         <w:tc>
           <w:tcPr>
-            <w:tcW w:w="1978" w:type="dxa"/>
+            <w:tcW w:w="1977" w:type="dxa"/>
             <w:tcBorders>
-              <w:left w:val="single" w:sz="2" w:space="0" w:color="000000"/>
-              <w:bottom w:val="single" w:sz="2" w:space="0" w:color="000000"/>
-              <w:insideH w:val="single" w:sz="2" w:space="0" w:color="000000"/>
+              <w:top w:val="single" w:sz="2" w:space="0" w:color="000001"/>
+              <w:left w:val="single" w:sz="2" w:space="0" w:color="000001"/>
+              <w:bottom w:val="single" w:sz="2" w:space="0" w:color="000001"/>
+              <w:insideH w:val="single" w:sz="2" w:space="0" w:color="000001"/>
             </w:tcBorders>
             <w:shd w:fill="auto" w:val="clear"/>
             <w:tcMar>
-              <w:left w:w="54" w:type="dxa"/>
+              <w:left w:w="51" w:type="dxa"/>
             </w:tcMar>
           </w:tcPr>
           <w:p>
@@ -5453,15 +5469,16 @@
           <w:tcPr>
             <w:tcW w:w="6249" w:type="dxa"/>
             <w:tcBorders>
-              <w:left w:val="single" w:sz="2" w:space="0" w:color="000000"/>
-              <w:bottom w:val="single" w:sz="2" w:space="0" w:color="000000"/>
-              <w:right w:val="single" w:sz="2" w:space="0" w:color="000000"/>
-              <w:insideH w:val="single" w:sz="2" w:space="0" w:color="000000"/>
-              <w:insideV w:val="single" w:sz="2" w:space="0" w:color="000000"/>
+              <w:top w:val="single" w:sz="2" w:space="0" w:color="000001"/>
+              <w:left w:val="single" w:sz="2" w:space="0" w:color="000001"/>
+              <w:bottom w:val="single" w:sz="2" w:space="0" w:color="000001"/>
+              <w:right w:val="single" w:sz="2" w:space="0" w:color="000001"/>
+              <w:insideH w:val="single" w:sz="2" w:space="0" w:color="000001"/>
+              <w:insideV w:val="single" w:sz="2" w:space="0" w:color="000001"/>
             </w:tcBorders>
             <w:shd w:fill="auto" w:val="clear"/>
             <w:tcMar>
-              <w:left w:w="54" w:type="dxa"/>
+              <w:left w:w="51" w:type="dxa"/>
             </w:tcMar>
           </w:tcPr>
           <w:p>
@@ -5480,15 +5497,16 @@
         <w:trPr/>
         <w:tc>
           <w:tcPr>
-            <w:tcW w:w="1978" w:type="dxa"/>
+            <w:tcW w:w="1977" w:type="dxa"/>
             <w:tcBorders>
-              <w:left w:val="single" w:sz="2" w:space="0" w:color="000000"/>
-              <w:bottom w:val="single" w:sz="2" w:space="0" w:color="000000"/>
-              <w:insideH w:val="single" w:sz="2" w:space="0" w:color="000000"/>
+              <w:top w:val="single" w:sz="2" w:space="0" w:color="000001"/>
+              <w:left w:val="single" w:sz="2" w:space="0" w:color="000001"/>
+              <w:bottom w:val="single" w:sz="2" w:space="0" w:color="000001"/>
+              <w:insideH w:val="single" w:sz="2" w:space="0" w:color="000001"/>
             </w:tcBorders>
             <w:shd w:fill="auto" w:val="clear"/>
             <w:tcMar>
-              <w:left w:w="54" w:type="dxa"/>
+              <w:left w:w="51" w:type="dxa"/>
             </w:tcMar>
           </w:tcPr>
           <w:p>
@@ -5513,15 +5531,16 @@
           <w:tcPr>
             <w:tcW w:w="6249" w:type="dxa"/>
             <w:tcBorders>
-              <w:left w:val="single" w:sz="2" w:space="0" w:color="000000"/>
-              <w:bottom w:val="single" w:sz="2" w:space="0" w:color="000000"/>
-              <w:right w:val="single" w:sz="2" w:space="0" w:color="000000"/>
-              <w:insideH w:val="single" w:sz="2" w:space="0" w:color="000000"/>
-              <w:insideV w:val="single" w:sz="2" w:space="0" w:color="000000"/>
+              <w:top w:val="single" w:sz="2" w:space="0" w:color="000001"/>
+              <w:left w:val="single" w:sz="2" w:space="0" w:color="000001"/>
+              <w:bottom w:val="single" w:sz="2" w:space="0" w:color="000001"/>
+              <w:right w:val="single" w:sz="2" w:space="0" w:color="000001"/>
+              <w:insideH w:val="single" w:sz="2" w:space="0" w:color="000001"/>
+              <w:insideV w:val="single" w:sz="2" w:space="0" w:color="000001"/>
             </w:tcBorders>
             <w:shd w:fill="auto" w:val="clear"/>
             <w:tcMar>
-              <w:left w:w="54" w:type="dxa"/>
+              <w:left w:w="51" w:type="dxa"/>
             </w:tcMar>
           </w:tcPr>
           <w:p>
@@ -5544,15 +5563,16 @@
         <w:trPr/>
         <w:tc>
           <w:tcPr>
-            <w:tcW w:w="1978" w:type="dxa"/>
+            <w:tcW w:w="1977" w:type="dxa"/>
             <w:tcBorders>
-              <w:left w:val="single" w:sz="2" w:space="0" w:color="000000"/>
-              <w:bottom w:val="single" w:sz="2" w:space="0" w:color="000000"/>
-              <w:insideH w:val="single" w:sz="2" w:space="0" w:color="000000"/>
+              <w:top w:val="single" w:sz="2" w:space="0" w:color="000001"/>
+              <w:left w:val="single" w:sz="2" w:space="0" w:color="000001"/>
+              <w:bottom w:val="single" w:sz="2" w:space="0" w:color="000001"/>
+              <w:insideH w:val="single" w:sz="2" w:space="0" w:color="000001"/>
             </w:tcBorders>
             <w:shd w:fill="auto" w:val="clear"/>
             <w:tcMar>
-              <w:left w:w="54" w:type="dxa"/>
+              <w:left w:w="51" w:type="dxa"/>
             </w:tcMar>
           </w:tcPr>
           <w:p>
@@ -5577,15 +5597,16 @@
           <w:tcPr>
             <w:tcW w:w="6249" w:type="dxa"/>
             <w:tcBorders>
-              <w:left w:val="single" w:sz="2" w:space="0" w:color="000000"/>
-              <w:bottom w:val="single" w:sz="2" w:space="0" w:color="000000"/>
-              <w:right w:val="single" w:sz="2" w:space="0" w:color="000000"/>
-              <w:insideH w:val="single" w:sz="2" w:space="0" w:color="000000"/>
-              <w:insideV w:val="single" w:sz="2" w:space="0" w:color="000000"/>
+              <w:top w:val="single" w:sz="2" w:space="0" w:color="000001"/>
+              <w:left w:val="single" w:sz="2" w:space="0" w:color="000001"/>
+              <w:bottom w:val="single" w:sz="2" w:space="0" w:color="000001"/>
+              <w:right w:val="single" w:sz="2" w:space="0" w:color="000001"/>
+              <w:insideH w:val="single" w:sz="2" w:space="0" w:color="000001"/>
+              <w:insideV w:val="single" w:sz="2" w:space="0" w:color="000001"/>
             </w:tcBorders>
             <w:shd w:fill="auto" w:val="clear"/>
             <w:tcMar>
-              <w:left w:w="54" w:type="dxa"/>
+              <w:left w:w="51" w:type="dxa"/>
             </w:tcMar>
           </w:tcPr>
           <w:p>
@@ -5611,15 +5632,16 @@
         <w:trPr/>
         <w:tc>
           <w:tcPr>
-            <w:tcW w:w="1978" w:type="dxa"/>
+            <w:tcW w:w="1977" w:type="dxa"/>
             <w:tcBorders>
-              <w:left w:val="single" w:sz="2" w:space="0" w:color="000000"/>
-              <w:bottom w:val="single" w:sz="2" w:space="0" w:color="000000"/>
-              <w:insideH w:val="single" w:sz="2" w:space="0" w:color="000000"/>
+              <w:top w:val="single" w:sz="2" w:space="0" w:color="000001"/>
+              <w:left w:val="single" w:sz="2" w:space="0" w:color="000001"/>
+              <w:bottom w:val="single" w:sz="2" w:space="0" w:color="000001"/>
+              <w:insideH w:val="single" w:sz="2" w:space="0" w:color="000001"/>
             </w:tcBorders>
             <w:shd w:fill="auto" w:val="clear"/>
             <w:tcMar>
-              <w:left w:w="54" w:type="dxa"/>
+              <w:left w:w="51" w:type="dxa"/>
             </w:tcMar>
           </w:tcPr>
           <w:p>
@@ -5644,15 +5666,16 @@
           <w:tcPr>
             <w:tcW w:w="6249" w:type="dxa"/>
             <w:tcBorders>
-              <w:left w:val="single" w:sz="2" w:space="0" w:color="000000"/>
-              <w:bottom w:val="single" w:sz="2" w:space="0" w:color="000000"/>
-              <w:right w:val="single" w:sz="2" w:space="0" w:color="000000"/>
-              <w:insideH w:val="single" w:sz="2" w:space="0" w:color="000000"/>
-              <w:insideV w:val="single" w:sz="2" w:space="0" w:color="000000"/>
+              <w:top w:val="single" w:sz="2" w:space="0" w:color="000001"/>
+              <w:left w:val="single" w:sz="2" w:space="0" w:color="000001"/>
+              <w:bottom w:val="single" w:sz="2" w:space="0" w:color="000001"/>
+              <w:right w:val="single" w:sz="2" w:space="0" w:color="000001"/>
+              <w:insideH w:val="single" w:sz="2" w:space="0" w:color="000001"/>
+              <w:insideV w:val="single" w:sz="2" w:space="0" w:color="000001"/>
             </w:tcBorders>
             <w:shd w:fill="auto" w:val="clear"/>
             <w:tcMar>
-              <w:left w:w="54" w:type="dxa"/>
+              <w:left w:w="51" w:type="dxa"/>
             </w:tcMar>
           </w:tcPr>
           <w:p>
@@ -5731,15 +5754,16 @@
         <w:trPr/>
         <w:tc>
           <w:tcPr>
-            <w:tcW w:w="1978" w:type="dxa"/>
+            <w:tcW w:w="1977" w:type="dxa"/>
             <w:tcBorders>
-              <w:left w:val="single" w:sz="2" w:space="0" w:color="000000"/>
-              <w:bottom w:val="single" w:sz="2" w:space="0" w:color="000000"/>
-              <w:insideH w:val="single" w:sz="2" w:space="0" w:color="000000"/>
+              <w:top w:val="single" w:sz="2" w:space="0" w:color="000001"/>
+              <w:left w:val="single" w:sz="2" w:space="0" w:color="000001"/>
+              <w:bottom w:val="single" w:sz="2" w:space="0" w:color="000001"/>
+              <w:insideH w:val="single" w:sz="2" w:space="0" w:color="000001"/>
             </w:tcBorders>
             <w:shd w:fill="auto" w:val="clear"/>
             <w:tcMar>
-              <w:left w:w="54" w:type="dxa"/>
+              <w:left w:w="51" w:type="dxa"/>
             </w:tcMar>
           </w:tcPr>
           <w:p>
@@ -5764,15 +5788,16 @@
           <w:tcPr>
             <w:tcW w:w="6249" w:type="dxa"/>
             <w:tcBorders>
-              <w:left w:val="single" w:sz="2" w:space="0" w:color="000000"/>
-              <w:bottom w:val="single" w:sz="2" w:space="0" w:color="000000"/>
-              <w:right w:val="single" w:sz="2" w:space="0" w:color="000000"/>
-              <w:insideH w:val="single" w:sz="2" w:space="0" w:color="000000"/>
-              <w:insideV w:val="single" w:sz="2" w:space="0" w:color="000000"/>
+              <w:top w:val="single" w:sz="2" w:space="0" w:color="000001"/>
+              <w:left w:val="single" w:sz="2" w:space="0" w:color="000001"/>
+              <w:bottom w:val="single" w:sz="2" w:space="0" w:color="000001"/>
+              <w:right w:val="single" w:sz="2" w:space="0" w:color="000001"/>
+              <w:insideH w:val="single" w:sz="2" w:space="0" w:color="000001"/>
+              <w:insideV w:val="single" w:sz="2" w:space="0" w:color="000001"/>
             </w:tcBorders>
             <w:shd w:fill="auto" w:val="clear"/>
             <w:tcMar>
-              <w:left w:w="54" w:type="dxa"/>
+              <w:left w:w="51" w:type="dxa"/>
             </w:tcMar>
           </w:tcPr>
           <w:p>
@@ -5790,7 +5815,7 @@
               <w:pStyle w:val="Taulukonsislt"/>
               <w:numPr>
                 <w:ilvl w:val="0"/>
-                <w:numId w:val="22"/>
+                <w:numId w:val="21"/>
               </w:numPr>
               <w:rPr/>
             </w:pPr>
@@ -5804,7 +5829,7 @@
               <w:pStyle w:val="Taulukonsislt"/>
               <w:numPr>
                 <w:ilvl w:val="0"/>
-                <w:numId w:val="22"/>
+                <w:numId w:val="21"/>
               </w:numPr>
               <w:rPr/>
             </w:pPr>
@@ -5820,17 +5845,17 @@
                 <w:ilvl w:val="0"/>
                 <w:numId w:val="0"/>
               </w:numPr>
-              <w:ind w:hanging="0"/>
-              <w:rPr/>
-            </w:pPr>
-            <w:r>
-              <w:rPr/>
-            </w:r>
-          </w:p>
-          <w:p>
-            <w:pPr>
-              <w:pStyle w:val="Taulukonsislt"/>
-              <w:ind w:hanging="0"/>
+              <w:ind w:left="0" w:hanging="0"/>
+              <w:rPr/>
+            </w:pPr>
+            <w:r>
+              <w:rPr/>
+            </w:r>
+          </w:p>
+          <w:p>
+            <w:pPr>
+              <w:pStyle w:val="Taulukonsislt"/>
+              <w:ind w:left="0" w:hanging="0"/>
               <w:rPr/>
             </w:pPr>
             <w:r>
@@ -5840,9 +5865,6 @@
         </w:tc>
       </w:tr>
     </w:tbl>
-    <w:r>
-      <w:br w:type="page"/>
-    </w:r>
     <w:p>
       <w:pPr>
         <w:pStyle w:val="Otsikko1"/>
@@ -10979,7 +11001,15 @@
             </w:pPr>
             <w:r>
               <w:rPr/>
-              <w:t>57h</w:t>
+              <w:t>5</w:t>
+            </w:r>
+            <w:r>
+              <w:rPr/>
+              <w:t>9</w:t>
+            </w:r>
+            <w:r>
+              <w:rPr/>
+              <w:t>h</w:t>
             </w:r>
           </w:p>
         </w:tc>
@@ -11507,7 +11537,7 @@
     <w:p>
       <w:r>
         <w:rPr>
-          <w:rFonts w:ascii="Calibri" w:hAnsi="Calibri" w:eastAsia="Calibri" w:cs="" w:asciiTheme="minorHAnsi" w:cstheme="minorBidi" w:eastAsiaTheme="minorHAnsi" w:hAnsiTheme="minorHAnsi"/>
+          <w:rFonts w:ascii="Calibri" w:hAnsi="Calibri" w:eastAsia="Calibri" w:cs=""/>
           <w:b w:val="false"/>
           <w:bCs w:val="false"/>
           <w:i w:val="false"/>
@@ -11520,7 +11550,7 @@
           <w:shadow w:val="false"/>
           <w:emboss w:val="false"/>
           <w:imprint w:val="false"/>
-          <w:color w:val="auto"/>
+          <w:color w:val="00000A"/>
           <w:spacing w:val="0"/>
           <w:w w:val="100"/>
           <w:position w:val="0"/>
@@ -11540,7 +11570,7 @@
     <w:p>
       <w:r>
         <w:rPr>
-          <w:rFonts w:ascii="Calibri" w:hAnsi="Calibri" w:eastAsia="Calibri" w:cs="" w:asciiTheme="minorHAnsi" w:cstheme="minorBidi" w:eastAsiaTheme="minorHAnsi" w:hAnsiTheme="minorHAnsi"/>
+          <w:rFonts w:ascii="Calibri" w:hAnsi="Calibri" w:eastAsia="Calibri" w:cs=""/>
           <w:b w:val="false"/>
           <w:bCs w:val="false"/>
           <w:i w:val="false"/>
@@ -11553,7 +11583,7 @@
           <w:shadow w:val="false"/>
           <w:emboss w:val="false"/>
           <w:imprint w:val="false"/>
-          <w:color w:val="auto"/>
+          <w:color w:val="00000A"/>
           <w:spacing w:val="0"/>
           <w:w w:val="100"/>
           <w:position w:val="0"/>
@@ -13481,6 +13511,7 @@
       </w:pPr>
       <w:rPr>
         <w:rFonts w:ascii="Symbol" w:hAnsi="Symbol" w:cs="Symbol" w:hint="default"/>
+        <w:b w:val="false"/>
         <w:rFonts w:cs="OpenSymbol"/>
       </w:rPr>
     </w:lvl>
@@ -13625,7 +13656,6 @@
         </w:tabs>
         <w:ind w:left="720" w:hanging="360"/>
       </w:pPr>
-      <w:rPr/>
     </w:lvl>
     <w:lvl w:ilvl="1">
       <w:start w:val="1"/>
@@ -13638,7 +13668,6 @@
         </w:tabs>
         <w:ind w:left="1080" w:hanging="360"/>
       </w:pPr>
-      <w:rPr/>
     </w:lvl>
     <w:lvl w:ilvl="2">
       <w:start w:val="1"/>
@@ -13651,7 +13680,6 @@
         </w:tabs>
         <w:ind w:left="1440" w:hanging="360"/>
       </w:pPr>
-      <w:rPr/>
     </w:lvl>
     <w:lvl w:ilvl="3">
       <w:start w:val="1"/>
@@ -13664,7 +13692,6 @@
         </w:tabs>
         <w:ind w:left="1800" w:hanging="360"/>
       </w:pPr>
-      <w:rPr/>
     </w:lvl>
     <w:lvl w:ilvl="4">
       <w:start w:val="1"/>
@@ -13677,7 +13704,6 @@
         </w:tabs>
         <w:ind w:left="2160" w:hanging="360"/>
       </w:pPr>
-      <w:rPr/>
     </w:lvl>
     <w:lvl w:ilvl="5">
       <w:start w:val="1"/>
@@ -13690,7 +13716,6 @@
         </w:tabs>
         <w:ind w:left="2520" w:hanging="360"/>
       </w:pPr>
-      <w:rPr/>
     </w:lvl>
     <w:lvl w:ilvl="6">
       <w:start w:val="1"/>
@@ -13703,7 +13728,6 @@
         </w:tabs>
         <w:ind w:left="2880" w:hanging="360"/>
       </w:pPr>
-      <w:rPr/>
     </w:lvl>
     <w:lvl w:ilvl="7">
       <w:start w:val="1"/>
@@ -13716,7 +13740,6 @@
         </w:tabs>
         <w:ind w:left="3240" w:hanging="360"/>
       </w:pPr>
-      <w:rPr/>
     </w:lvl>
     <w:lvl w:ilvl="8">
       <w:start w:val="1"/>
@@ -13729,7 +13752,6 @@
         </w:tabs>
         <w:ind w:left="3600" w:hanging="360"/>
       </w:pPr>
-      <w:rPr/>
     </w:lvl>
   </w:abstractNum>
   <w:abstractNum w:abstractNumId="14">
@@ -13756,7 +13778,6 @@
         </w:tabs>
         <w:ind w:left="1080" w:hanging="360"/>
       </w:pPr>
-      <w:rPr/>
     </w:lvl>
     <w:lvl w:ilvl="2">
       <w:start w:val="1"/>
@@ -13769,7 +13790,6 @@
         </w:tabs>
         <w:ind w:left="1440" w:hanging="360"/>
       </w:pPr>
-      <w:rPr/>
     </w:lvl>
     <w:lvl w:ilvl="3">
       <w:start w:val="1"/>
@@ -13782,7 +13802,6 @@
         </w:tabs>
         <w:ind w:left="1800" w:hanging="360"/>
       </w:pPr>
-      <w:rPr/>
     </w:lvl>
     <w:lvl w:ilvl="4">
       <w:start w:val="1"/>
@@ -13795,7 +13814,6 @@
         </w:tabs>
         <w:ind w:left="2160" w:hanging="360"/>
       </w:pPr>
-      <w:rPr/>
     </w:lvl>
     <w:lvl w:ilvl="5">
       <w:start w:val="1"/>
@@ -13808,7 +13826,6 @@
         </w:tabs>
         <w:ind w:left="2520" w:hanging="360"/>
       </w:pPr>
-      <w:rPr/>
     </w:lvl>
     <w:lvl w:ilvl="6">
       <w:start w:val="1"/>
@@ -13821,7 +13838,6 @@
         </w:tabs>
         <w:ind w:left="2880" w:hanging="360"/>
       </w:pPr>
-      <w:rPr/>
     </w:lvl>
     <w:lvl w:ilvl="7">
       <w:start w:val="1"/>
@@ -13834,7 +13850,6 @@
         </w:tabs>
         <w:ind w:left="3240" w:hanging="360"/>
       </w:pPr>
-      <w:rPr/>
     </w:lvl>
     <w:lvl w:ilvl="8">
       <w:start w:val="1"/>
@@ -13847,7 +13862,6 @@
         </w:tabs>
         <w:ind w:left="3600" w:hanging="360"/>
       </w:pPr>
-      <w:rPr/>
     </w:lvl>
   </w:abstractNum>
   <w:abstractNum w:abstractNumId="15">
@@ -13874,7 +13888,6 @@
         </w:tabs>
         <w:ind w:left="1080" w:hanging="360"/>
       </w:pPr>
-      <w:rPr/>
     </w:lvl>
     <w:lvl w:ilvl="2">
       <w:start w:val="1"/>
@@ -13887,7 +13900,6 @@
         </w:tabs>
         <w:ind w:left="1440" w:hanging="360"/>
       </w:pPr>
-      <w:rPr/>
     </w:lvl>
     <w:lvl w:ilvl="3">
       <w:start w:val="1"/>
@@ -13900,7 +13912,6 @@
         </w:tabs>
         <w:ind w:left="1800" w:hanging="360"/>
       </w:pPr>
-      <w:rPr/>
     </w:lvl>
     <w:lvl w:ilvl="4">
       <w:start w:val="1"/>
@@ -13913,7 +13924,6 @@
         </w:tabs>
         <w:ind w:left="2160" w:hanging="360"/>
       </w:pPr>
-      <w:rPr/>
     </w:lvl>
     <w:lvl w:ilvl="5">
       <w:start w:val="1"/>
@@ -13926,7 +13936,6 @@
         </w:tabs>
         <w:ind w:left="2520" w:hanging="360"/>
       </w:pPr>
-      <w:rPr/>
     </w:lvl>
     <w:lvl w:ilvl="6">
       <w:start w:val="1"/>
@@ -13939,7 +13948,6 @@
         </w:tabs>
         <w:ind w:left="2880" w:hanging="360"/>
       </w:pPr>
-      <w:rPr/>
     </w:lvl>
     <w:lvl w:ilvl="7">
       <w:start w:val="1"/>
@@ -13952,7 +13960,6 @@
         </w:tabs>
         <w:ind w:left="3240" w:hanging="360"/>
       </w:pPr>
-      <w:rPr/>
     </w:lvl>
     <w:lvl w:ilvl="8">
       <w:start w:val="1"/>
@@ -13965,7 +13972,6 @@
         </w:tabs>
         <w:ind w:left="3600" w:hanging="360"/>
       </w:pPr>
-      <w:rPr/>
     </w:lvl>
   </w:abstractNum>
   <w:abstractNum w:abstractNumId="16">
@@ -13992,7 +13998,6 @@
         </w:tabs>
         <w:ind w:left="1080" w:hanging="360"/>
       </w:pPr>
-      <w:rPr/>
     </w:lvl>
     <w:lvl w:ilvl="2">
       <w:start w:val="1"/>
@@ -14005,7 +14010,6 @@
         </w:tabs>
         <w:ind w:left="1440" w:hanging="360"/>
       </w:pPr>
-      <w:rPr/>
     </w:lvl>
     <w:lvl w:ilvl="3">
       <w:start w:val="1"/>
@@ -14018,7 +14022,6 @@
         </w:tabs>
         <w:ind w:left="1800" w:hanging="360"/>
       </w:pPr>
-      <w:rPr/>
     </w:lvl>
     <w:lvl w:ilvl="4">
       <w:start w:val="1"/>
@@ -14031,7 +14034,6 @@
         </w:tabs>
         <w:ind w:left="2160" w:hanging="360"/>
       </w:pPr>
-      <w:rPr/>
     </w:lvl>
     <w:lvl w:ilvl="5">
       <w:start w:val="1"/>
@@ -14044,7 +14046,6 @@
         </w:tabs>
         <w:ind w:left="2520" w:hanging="360"/>
       </w:pPr>
-      <w:rPr/>
     </w:lvl>
     <w:lvl w:ilvl="6">
       <w:start w:val="1"/>
@@ -14057,7 +14058,6 @@
         </w:tabs>
         <w:ind w:left="2880" w:hanging="360"/>
       </w:pPr>
-      <w:rPr/>
     </w:lvl>
     <w:lvl w:ilvl="7">
       <w:start w:val="1"/>
@@ -14070,7 +14070,6 @@
         </w:tabs>
         <w:ind w:left="3240" w:hanging="360"/>
       </w:pPr>
-      <w:rPr/>
     </w:lvl>
     <w:lvl w:ilvl="8">
       <w:start w:val="1"/>
@@ -14083,7 +14082,6 @@
         </w:tabs>
         <w:ind w:left="3600" w:hanging="360"/>
       </w:pPr>
-      <w:rPr/>
     </w:lvl>
   </w:abstractNum>
   <w:abstractNum w:abstractNumId="17">
@@ -14110,7 +14108,6 @@
         </w:tabs>
         <w:ind w:left="1080" w:hanging="360"/>
       </w:pPr>
-      <w:rPr/>
     </w:lvl>
     <w:lvl w:ilvl="2">
       <w:start w:val="1"/>
@@ -14123,7 +14120,6 @@
         </w:tabs>
         <w:ind w:left="1440" w:hanging="360"/>
       </w:pPr>
-      <w:rPr/>
     </w:lvl>
     <w:lvl w:ilvl="3">
       <w:start w:val="1"/>
@@ -14136,7 +14132,6 @@
         </w:tabs>
         <w:ind w:left="1800" w:hanging="360"/>
       </w:pPr>
-      <w:rPr/>
     </w:lvl>
     <w:lvl w:ilvl="4">
       <w:start w:val="1"/>
@@ -14149,7 +14144,6 @@
         </w:tabs>
         <w:ind w:left="2160" w:hanging="360"/>
       </w:pPr>
-      <w:rPr/>
     </w:lvl>
     <w:lvl w:ilvl="5">
       <w:start w:val="1"/>
@@ -14162,7 +14156,6 @@
         </w:tabs>
         <w:ind w:left="2520" w:hanging="360"/>
       </w:pPr>
-      <w:rPr/>
     </w:lvl>
     <w:lvl w:ilvl="6">
       <w:start w:val="1"/>
@@ -14175,7 +14168,6 @@
         </w:tabs>
         <w:ind w:left="2880" w:hanging="360"/>
       </w:pPr>
-      <w:rPr/>
     </w:lvl>
     <w:lvl w:ilvl="7">
       <w:start w:val="1"/>
@@ -14188,7 +14180,6 @@
         </w:tabs>
         <w:ind w:left="3240" w:hanging="360"/>
       </w:pPr>
-      <w:rPr/>
     </w:lvl>
     <w:lvl w:ilvl="8">
       <w:start w:val="1"/>
@@ -14201,7 +14192,6 @@
         </w:tabs>
         <w:ind w:left="3600" w:hanging="360"/>
       </w:pPr>
-      <w:rPr/>
     </w:lvl>
   </w:abstractNum>
   <w:abstractNum w:abstractNumId="18">
@@ -14216,7 +14206,6 @@
         </w:tabs>
         <w:ind w:left="720" w:hanging="360"/>
       </w:pPr>
-      <w:rPr/>
     </w:lvl>
     <w:lvl w:ilvl="1">
       <w:start w:val="1"/>
@@ -14229,7 +14218,6 @@
         </w:tabs>
         <w:ind w:left="1080" w:hanging="360"/>
       </w:pPr>
-      <w:rPr/>
     </w:lvl>
     <w:lvl w:ilvl="2">
       <w:start w:val="1"/>
@@ -14242,7 +14230,6 @@
         </w:tabs>
         <w:ind w:left="1440" w:hanging="360"/>
       </w:pPr>
-      <w:rPr/>
     </w:lvl>
     <w:lvl w:ilvl="3">
       <w:start w:val="1"/>
@@ -14255,7 +14242,6 @@
         </w:tabs>
         <w:ind w:left="1800" w:hanging="360"/>
       </w:pPr>
-      <w:rPr/>
     </w:lvl>
     <w:lvl w:ilvl="4">
       <w:start w:val="1"/>
@@ -14268,7 +14254,6 @@
         </w:tabs>
         <w:ind w:left="2160" w:hanging="360"/>
       </w:pPr>
-      <w:rPr/>
     </w:lvl>
     <w:lvl w:ilvl="5">
       <w:start w:val="1"/>
@@ -14281,7 +14266,6 @@
         </w:tabs>
         <w:ind w:left="2520" w:hanging="360"/>
       </w:pPr>
-      <w:rPr/>
     </w:lvl>
     <w:lvl w:ilvl="6">
       <w:start w:val="1"/>
@@ -14294,7 +14278,6 @@
         </w:tabs>
         <w:ind w:left="2880" w:hanging="360"/>
       </w:pPr>
-      <w:rPr/>
     </w:lvl>
     <w:lvl w:ilvl="7">
       <w:start w:val="1"/>
@@ -14307,7 +14290,6 @@
         </w:tabs>
         <w:ind w:left="3240" w:hanging="360"/>
       </w:pPr>
-      <w:rPr/>
     </w:lvl>
     <w:lvl w:ilvl="8">
       <w:start w:val="1"/>
@@ -14320,7 +14302,6 @@
         </w:tabs>
         <w:ind w:left="3600" w:hanging="360"/>
       </w:pPr>
-      <w:rPr/>
     </w:lvl>
   </w:abstractNum>
   <w:abstractNum w:abstractNumId="19">
@@ -14335,7 +14316,6 @@
         </w:tabs>
         <w:ind w:left="720" w:hanging="360"/>
       </w:pPr>
-      <w:rPr/>
     </w:lvl>
     <w:lvl w:ilvl="1">
       <w:start w:val="1"/>
@@ -14348,7 +14328,6 @@
         </w:tabs>
         <w:ind w:left="1080" w:hanging="360"/>
       </w:pPr>
-      <w:rPr/>
     </w:lvl>
     <w:lvl w:ilvl="2">
       <w:start w:val="1"/>
@@ -14361,7 +14340,6 @@
         </w:tabs>
         <w:ind w:left="1440" w:hanging="360"/>
       </w:pPr>
-      <w:rPr/>
     </w:lvl>
     <w:lvl w:ilvl="3">
       <w:start w:val="1"/>
@@ -14374,7 +14352,6 @@
         </w:tabs>
         <w:ind w:left="1800" w:hanging="360"/>
       </w:pPr>
-      <w:rPr/>
     </w:lvl>
     <w:lvl w:ilvl="4">
       <w:start w:val="1"/>
@@ -14387,7 +14364,6 @@
         </w:tabs>
         <w:ind w:left="2160" w:hanging="360"/>
       </w:pPr>
-      <w:rPr/>
     </w:lvl>
     <w:lvl w:ilvl="5">
       <w:start w:val="1"/>
@@ -14400,7 +14376,6 @@
         </w:tabs>
         <w:ind w:left="2520" w:hanging="360"/>
       </w:pPr>
-      <w:rPr/>
     </w:lvl>
     <w:lvl w:ilvl="6">
       <w:start w:val="1"/>
@@ -14413,7 +14388,6 @@
         </w:tabs>
         <w:ind w:left="2880" w:hanging="360"/>
       </w:pPr>
-      <w:rPr/>
     </w:lvl>
     <w:lvl w:ilvl="7">
       <w:start w:val="1"/>
@@ -14426,7 +14400,6 @@
         </w:tabs>
         <w:ind w:left="3240" w:hanging="360"/>
       </w:pPr>
-      <w:rPr/>
     </w:lvl>
     <w:lvl w:ilvl="8">
       <w:start w:val="1"/>
@@ -14439,7 +14412,6 @@
         </w:tabs>
         <w:ind w:left="3600" w:hanging="360"/>
       </w:pPr>
-      <w:rPr/>
     </w:lvl>
   </w:abstractNum>
   <w:abstractNum w:abstractNumId="20">
@@ -14454,7 +14426,6 @@
         </w:tabs>
         <w:ind w:left="720" w:hanging="360"/>
       </w:pPr>
-      <w:rPr/>
     </w:lvl>
     <w:lvl w:ilvl="1">
       <w:start w:val="1"/>
@@ -14467,7 +14438,6 @@
         </w:tabs>
         <w:ind w:left="1080" w:hanging="360"/>
       </w:pPr>
-      <w:rPr/>
     </w:lvl>
     <w:lvl w:ilvl="2">
       <w:start w:val="1"/>
@@ -14480,7 +14450,6 @@
         </w:tabs>
         <w:ind w:left="1440" w:hanging="360"/>
       </w:pPr>
-      <w:rPr/>
     </w:lvl>
     <w:lvl w:ilvl="3">
       <w:start w:val="1"/>
@@ -14493,7 +14462,6 @@
         </w:tabs>
         <w:ind w:left="1800" w:hanging="360"/>
       </w:pPr>
-      <w:rPr/>
     </w:lvl>
     <w:lvl w:ilvl="4">
       <w:start w:val="1"/>
@@ -14506,7 +14474,6 @@
         </w:tabs>
         <w:ind w:left="2160" w:hanging="360"/>
       </w:pPr>
-      <w:rPr/>
     </w:lvl>
     <w:lvl w:ilvl="5">
       <w:start w:val="1"/>
@@ -14519,7 +14486,6 @@
         </w:tabs>
         <w:ind w:left="2520" w:hanging="360"/>
       </w:pPr>
-      <w:rPr/>
     </w:lvl>
     <w:lvl w:ilvl="6">
       <w:start w:val="1"/>
@@ -14532,7 +14498,6 @@
         </w:tabs>
         <w:ind w:left="2880" w:hanging="360"/>
       </w:pPr>
-      <w:rPr/>
     </w:lvl>
     <w:lvl w:ilvl="7">
       <w:start w:val="1"/>
@@ -14545,7 +14510,6 @@
         </w:tabs>
         <w:ind w:left="3240" w:hanging="360"/>
       </w:pPr>
-      <w:rPr/>
     </w:lvl>
     <w:lvl w:ilvl="8">
       <w:start w:val="1"/>
@@ -14558,7 +14522,6 @@
         </w:tabs>
         <w:ind w:left="3600" w:hanging="360"/>
       </w:pPr>
-      <w:rPr/>
     </w:lvl>
   </w:abstractNum>
   <w:abstractNum w:abstractNumId="21">
@@ -14576,7 +14539,7 @@
     </w:lvl>
     <w:lvl w:ilvl="1">
       <w:start w:val="1"/>
-      <w:numFmt w:val="decimal"/>
+      <w:numFmt w:val="upperRoman"/>
       <w:lvlText w:val="%2."/>
       <w:lvlJc w:val="left"/>
       <w:pPr>
@@ -14585,11 +14548,10 @@
         </w:tabs>
         <w:ind w:left="1080" w:hanging="360"/>
       </w:pPr>
-      <w:rPr/>
     </w:lvl>
     <w:lvl w:ilvl="2">
       <w:start w:val="1"/>
-      <w:numFmt w:val="decimal"/>
+      <w:numFmt w:val="upperRoman"/>
       <w:lvlText w:val="%3."/>
       <w:lvlJc w:val="left"/>
       <w:pPr>
@@ -14598,11 +14560,10 @@
         </w:tabs>
         <w:ind w:left="1440" w:hanging="360"/>
       </w:pPr>
-      <w:rPr/>
     </w:lvl>
     <w:lvl w:ilvl="3">
       <w:start w:val="1"/>
-      <w:numFmt w:val="decimal"/>
+      <w:numFmt w:val="upperRoman"/>
       <w:lvlText w:val="%4."/>
       <w:lvlJc w:val="left"/>
       <w:pPr>
@@ -14611,11 +14572,10 @@
         </w:tabs>
         <w:ind w:left="1800" w:hanging="360"/>
       </w:pPr>
-      <w:rPr/>
     </w:lvl>
     <w:lvl w:ilvl="4">
       <w:start w:val="1"/>
-      <w:numFmt w:val="decimal"/>
+      <w:numFmt w:val="upperRoman"/>
       <w:lvlText w:val="%5."/>
       <w:lvlJc w:val="left"/>
       <w:pPr>
@@ -14624,11 +14584,10 @@
         </w:tabs>
         <w:ind w:left="2160" w:hanging="360"/>
       </w:pPr>
-      <w:rPr/>
     </w:lvl>
     <w:lvl w:ilvl="5">
       <w:start w:val="1"/>
-      <w:numFmt w:val="decimal"/>
+      <w:numFmt w:val="upperRoman"/>
       <w:lvlText w:val="%6."/>
       <w:lvlJc w:val="left"/>
       <w:pPr>
@@ -14637,11 +14596,10 @@
         </w:tabs>
         <w:ind w:left="2520" w:hanging="360"/>
       </w:pPr>
-      <w:rPr/>
     </w:lvl>
     <w:lvl w:ilvl="6">
       <w:start w:val="1"/>
-      <w:numFmt w:val="decimal"/>
+      <w:numFmt w:val="upperRoman"/>
       <w:lvlText w:val="%7."/>
       <w:lvlJc w:val="left"/>
       <w:pPr>
@@ -14650,11 +14608,10 @@
         </w:tabs>
         <w:ind w:left="2880" w:hanging="360"/>
       </w:pPr>
-      <w:rPr/>
     </w:lvl>
     <w:lvl w:ilvl="7">
       <w:start w:val="1"/>
-      <w:numFmt w:val="decimal"/>
+      <w:numFmt w:val="upperRoman"/>
       <w:lvlText w:val="%8."/>
       <w:lvlJc w:val="left"/>
       <w:pPr>
@@ -14663,11 +14620,10 @@
         </w:tabs>
         <w:ind w:left="3240" w:hanging="360"/>
       </w:pPr>
-      <w:rPr/>
     </w:lvl>
     <w:lvl w:ilvl="8">
       <w:start w:val="1"/>
-      <w:numFmt w:val="decimal"/>
+      <w:numFmt w:val="upperRoman"/>
       <w:lvlText w:val="%9."/>
       <w:lvlJc w:val="left"/>
       <w:pPr>
@@ -14676,120 +14632,9 @@
         </w:tabs>
         <w:ind w:left="3600" w:hanging="360"/>
       </w:pPr>
-      <w:rPr/>
     </w:lvl>
   </w:abstractNum>
   <w:abstractNum w:abstractNumId="22">
-    <w:lvl w:ilvl="0">
-      <w:start w:val="1"/>
-      <w:numFmt w:val="upperRoman"/>
-      <w:lvlText w:val="%1."/>
-      <w:lvlJc w:val="left"/>
-      <w:pPr>
-        <w:tabs>
-          <w:tab w:val="num" w:pos="720"/>
-        </w:tabs>
-        <w:ind w:left="720" w:hanging="360"/>
-      </w:pPr>
-    </w:lvl>
-    <w:lvl w:ilvl="1">
-      <w:start w:val="1"/>
-      <w:numFmt w:val="upperRoman"/>
-      <w:lvlText w:val="%2."/>
-      <w:lvlJc w:val="left"/>
-      <w:pPr>
-        <w:tabs>
-          <w:tab w:val="num" w:pos="1080"/>
-        </w:tabs>
-        <w:ind w:left="1080" w:hanging="360"/>
-      </w:pPr>
-    </w:lvl>
-    <w:lvl w:ilvl="2">
-      <w:start w:val="1"/>
-      <w:numFmt w:val="upperRoman"/>
-      <w:lvlText w:val="%3."/>
-      <w:lvlJc w:val="left"/>
-      <w:pPr>
-        <w:tabs>
-          <w:tab w:val="num" w:pos="1440"/>
-        </w:tabs>
-        <w:ind w:left="1440" w:hanging="360"/>
-      </w:pPr>
-    </w:lvl>
-    <w:lvl w:ilvl="3">
-      <w:start w:val="1"/>
-      <w:numFmt w:val="upperRoman"/>
-      <w:lvlText w:val="%4."/>
-      <w:lvlJc w:val="left"/>
-      <w:pPr>
-        <w:tabs>
-          <w:tab w:val="num" w:pos="1800"/>
-        </w:tabs>
-        <w:ind w:left="1800" w:hanging="360"/>
-      </w:pPr>
-    </w:lvl>
-    <w:lvl w:ilvl="4">
-      <w:start w:val="1"/>
-      <w:numFmt w:val="upperRoman"/>
-      <w:lvlText w:val="%5."/>
-      <w:lvlJc w:val="left"/>
-      <w:pPr>
-        <w:tabs>
-          <w:tab w:val="num" w:pos="2160"/>
-        </w:tabs>
-        <w:ind w:left="2160" w:hanging="360"/>
-      </w:pPr>
-    </w:lvl>
-    <w:lvl w:ilvl="5">
-      <w:start w:val="1"/>
-      <w:numFmt w:val="upperRoman"/>
-      <w:lvlText w:val="%6."/>
-      <w:lvlJc w:val="left"/>
-      <w:pPr>
-        <w:tabs>
-          <w:tab w:val="num" w:pos="2520"/>
-        </w:tabs>
-        <w:ind w:left="2520" w:hanging="360"/>
-      </w:pPr>
-    </w:lvl>
-    <w:lvl w:ilvl="6">
-      <w:start w:val="1"/>
-      <w:numFmt w:val="upperRoman"/>
-      <w:lvlText w:val="%7."/>
-      <w:lvlJc w:val="left"/>
-      <w:pPr>
-        <w:tabs>
-          <w:tab w:val="num" w:pos="2880"/>
-        </w:tabs>
-        <w:ind w:left="2880" w:hanging="360"/>
-      </w:pPr>
-    </w:lvl>
-    <w:lvl w:ilvl="7">
-      <w:start w:val="1"/>
-      <w:numFmt w:val="upperRoman"/>
-      <w:lvlText w:val="%8."/>
-      <w:lvlJc w:val="left"/>
-      <w:pPr>
-        <w:tabs>
-          <w:tab w:val="num" w:pos="3240"/>
-        </w:tabs>
-        <w:ind w:left="3240" w:hanging="360"/>
-      </w:pPr>
-    </w:lvl>
-    <w:lvl w:ilvl="8">
-      <w:start w:val="1"/>
-      <w:numFmt w:val="upperRoman"/>
-      <w:lvlText w:val="%9."/>
-      <w:lvlJc w:val="left"/>
-      <w:pPr>
-        <w:tabs>
-          <w:tab w:val="num" w:pos="3600"/>
-        </w:tabs>
-        <w:ind w:left="3600" w:hanging="360"/>
-      </w:pPr>
-    </w:lvl>
-  </w:abstractNum>
-  <w:abstractNum w:abstractNumId="23">
     <w:lvl w:ilvl="0">
       <w:start w:val="1"/>
       <w:numFmt w:val="none"/>
@@ -14973,9 +14818,6 @@
   </w:num>
   <w:num w:numId="22">
     <w:abstractNumId w:val="22"/>
-  </w:num>
-  <w:num w:numId="23">
-    <w:abstractNumId w:val="23"/>
   </w:num>
 </w:numbering>
 </file>
@@ -17833,6 +17675,514 @@
     <w:qFormat/>
     <w:rPr/>
   </w:style>
+  <w:style w:type="character" w:styleId="ListLabel316">
+    <w:name w:val="ListLabel 316"/>
+    <w:qFormat/>
+    <w:rPr>
+      <w:rFonts w:cs="OpenSymbol"/>
+    </w:rPr>
+  </w:style>
+  <w:style w:type="character" w:styleId="ListLabel317">
+    <w:name w:val="ListLabel 317"/>
+    <w:qFormat/>
+    <w:rPr>
+      <w:rFonts w:cs="OpenSymbol"/>
+    </w:rPr>
+  </w:style>
+  <w:style w:type="character" w:styleId="ListLabel318">
+    <w:name w:val="ListLabel 318"/>
+    <w:qFormat/>
+    <w:rPr>
+      <w:rFonts w:cs="OpenSymbol"/>
+    </w:rPr>
+  </w:style>
+  <w:style w:type="character" w:styleId="ListLabel319">
+    <w:name w:val="ListLabel 319"/>
+    <w:qFormat/>
+    <w:rPr>
+      <w:rFonts w:cs="OpenSymbol"/>
+    </w:rPr>
+  </w:style>
+  <w:style w:type="character" w:styleId="ListLabel320">
+    <w:name w:val="ListLabel 320"/>
+    <w:qFormat/>
+    <w:rPr>
+      <w:rFonts w:cs="OpenSymbol"/>
+    </w:rPr>
+  </w:style>
+  <w:style w:type="character" w:styleId="ListLabel321">
+    <w:name w:val="ListLabel 321"/>
+    <w:qFormat/>
+    <w:rPr>
+      <w:rFonts w:cs="OpenSymbol"/>
+    </w:rPr>
+  </w:style>
+  <w:style w:type="character" w:styleId="ListLabel322">
+    <w:name w:val="ListLabel 322"/>
+    <w:qFormat/>
+    <w:rPr>
+      <w:rFonts w:cs="OpenSymbol"/>
+    </w:rPr>
+  </w:style>
+  <w:style w:type="character" w:styleId="ListLabel323">
+    <w:name w:val="ListLabel 323"/>
+    <w:qFormat/>
+    <w:rPr>
+      <w:rFonts w:cs="OpenSymbol"/>
+    </w:rPr>
+  </w:style>
+  <w:style w:type="character" w:styleId="ListLabel324">
+    <w:name w:val="ListLabel 324"/>
+    <w:qFormat/>
+    <w:rPr>
+      <w:rFonts w:cs="OpenSymbol"/>
+    </w:rPr>
+  </w:style>
+  <w:style w:type="character" w:styleId="ListLabel325">
+    <w:name w:val="ListLabel 325"/>
+    <w:qFormat/>
+    <w:rPr>
+      <w:rFonts w:cs="OpenSymbol"/>
+      <w:lang w:val="en-US"/>
+    </w:rPr>
+  </w:style>
+  <w:style w:type="character" w:styleId="ListLabel326">
+    <w:name w:val="ListLabel 326"/>
+    <w:qFormat/>
+    <w:rPr>
+      <w:rFonts w:cs="OpenSymbol"/>
+    </w:rPr>
+  </w:style>
+  <w:style w:type="character" w:styleId="ListLabel327">
+    <w:name w:val="ListLabel 327"/>
+    <w:qFormat/>
+    <w:rPr>
+      <w:rFonts w:cs="OpenSymbol"/>
+    </w:rPr>
+  </w:style>
+  <w:style w:type="character" w:styleId="ListLabel328">
+    <w:name w:val="ListLabel 328"/>
+    <w:qFormat/>
+    <w:rPr>
+      <w:rFonts w:cs="OpenSymbol"/>
+      <w:lang w:val="en-US"/>
+    </w:rPr>
+  </w:style>
+  <w:style w:type="character" w:styleId="ListLabel329">
+    <w:name w:val="ListLabel 329"/>
+    <w:qFormat/>
+    <w:rPr>
+      <w:rFonts w:cs="OpenSymbol"/>
+    </w:rPr>
+  </w:style>
+  <w:style w:type="character" w:styleId="ListLabel330">
+    <w:name w:val="ListLabel 330"/>
+    <w:qFormat/>
+    <w:rPr>
+      <w:rFonts w:cs="OpenSymbol"/>
+    </w:rPr>
+  </w:style>
+  <w:style w:type="character" w:styleId="ListLabel331">
+    <w:name w:val="ListLabel 331"/>
+    <w:qFormat/>
+    <w:rPr>
+      <w:rFonts w:cs="OpenSymbol"/>
+      <w:lang w:val="en-US"/>
+    </w:rPr>
+  </w:style>
+  <w:style w:type="character" w:styleId="ListLabel332">
+    <w:name w:val="ListLabel 332"/>
+    <w:qFormat/>
+    <w:rPr>
+      <w:rFonts w:cs="OpenSymbol"/>
+    </w:rPr>
+  </w:style>
+  <w:style w:type="character" w:styleId="ListLabel333">
+    <w:name w:val="ListLabel 333"/>
+    <w:qFormat/>
+    <w:rPr>
+      <w:rFonts w:cs="OpenSymbol"/>
+    </w:rPr>
+  </w:style>
+  <w:style w:type="character" w:styleId="ListLabel334">
+    <w:name w:val="ListLabel 334"/>
+    <w:qFormat/>
+    <w:rPr>
+      <w:rFonts w:cs="OpenSymbol"/>
+    </w:rPr>
+  </w:style>
+  <w:style w:type="character" w:styleId="ListLabel335">
+    <w:name w:val="ListLabel 335"/>
+    <w:qFormat/>
+    <w:rPr>
+      <w:rFonts w:cs="OpenSymbol"/>
+    </w:rPr>
+  </w:style>
+  <w:style w:type="character" w:styleId="ListLabel336">
+    <w:name w:val="ListLabel 336"/>
+    <w:qFormat/>
+    <w:rPr>
+      <w:rFonts w:cs="OpenSymbol"/>
+    </w:rPr>
+  </w:style>
+  <w:style w:type="character" w:styleId="ListLabel337">
+    <w:name w:val="ListLabel 337"/>
+    <w:qFormat/>
+    <w:rPr>
+      <w:rFonts w:cs="OpenSymbol"/>
+    </w:rPr>
+  </w:style>
+  <w:style w:type="character" w:styleId="ListLabel338">
+    <w:name w:val="ListLabel 338"/>
+    <w:qFormat/>
+    <w:rPr>
+      <w:rFonts w:cs="OpenSymbol"/>
+    </w:rPr>
+  </w:style>
+  <w:style w:type="character" w:styleId="ListLabel339">
+    <w:name w:val="ListLabel 339"/>
+    <w:qFormat/>
+    <w:rPr>
+      <w:rFonts w:cs="OpenSymbol"/>
+    </w:rPr>
+  </w:style>
+  <w:style w:type="character" w:styleId="ListLabel340">
+    <w:name w:val="ListLabel 340"/>
+    <w:qFormat/>
+    <w:rPr>
+      <w:rFonts w:cs="OpenSymbol"/>
+    </w:rPr>
+  </w:style>
+  <w:style w:type="character" w:styleId="ListLabel341">
+    <w:name w:val="ListLabel 341"/>
+    <w:qFormat/>
+    <w:rPr>
+      <w:rFonts w:cs="OpenSymbol"/>
+    </w:rPr>
+  </w:style>
+  <w:style w:type="character" w:styleId="ListLabel342">
+    <w:name w:val="ListLabel 342"/>
+    <w:qFormat/>
+    <w:rPr>
+      <w:rFonts w:cs="OpenSymbol"/>
+    </w:rPr>
+  </w:style>
+  <w:style w:type="character" w:styleId="ListLabel343">
+    <w:name w:val="ListLabel 343"/>
+    <w:qFormat/>
+    <w:rPr>
+      <w:rFonts w:cs="OpenSymbol"/>
+    </w:rPr>
+  </w:style>
+  <w:style w:type="character" w:styleId="ListLabel344">
+    <w:name w:val="ListLabel 344"/>
+    <w:qFormat/>
+    <w:rPr>
+      <w:rFonts w:cs="OpenSymbol"/>
+    </w:rPr>
+  </w:style>
+  <w:style w:type="character" w:styleId="ListLabel345">
+    <w:name w:val="ListLabel 345"/>
+    <w:qFormat/>
+    <w:rPr>
+      <w:rFonts w:cs="OpenSymbol"/>
+    </w:rPr>
+  </w:style>
+  <w:style w:type="character" w:styleId="ListLabel346">
+    <w:name w:val="ListLabel 346"/>
+    <w:qFormat/>
+    <w:rPr>
+      <w:rFonts w:cs="OpenSymbol"/>
+    </w:rPr>
+  </w:style>
+  <w:style w:type="character" w:styleId="ListLabel347">
+    <w:name w:val="ListLabel 347"/>
+    <w:qFormat/>
+    <w:rPr>
+      <w:rFonts w:cs="OpenSymbol"/>
+    </w:rPr>
+  </w:style>
+  <w:style w:type="character" w:styleId="ListLabel348">
+    <w:name w:val="ListLabel 348"/>
+    <w:qFormat/>
+    <w:rPr>
+      <w:rFonts w:cs="OpenSymbol"/>
+    </w:rPr>
+  </w:style>
+  <w:style w:type="character" w:styleId="ListLabel349">
+    <w:name w:val="ListLabel 349"/>
+    <w:qFormat/>
+    <w:rPr>
+      <w:rFonts w:cs="OpenSymbol"/>
+    </w:rPr>
+  </w:style>
+  <w:style w:type="character" w:styleId="ListLabel350">
+    <w:name w:val="ListLabel 350"/>
+    <w:qFormat/>
+    <w:rPr>
+      <w:rFonts w:cs="OpenSymbol"/>
+    </w:rPr>
+  </w:style>
+  <w:style w:type="character" w:styleId="ListLabel351">
+    <w:name w:val="ListLabel 351"/>
+    <w:qFormat/>
+    <w:rPr>
+      <w:rFonts w:cs="OpenSymbol"/>
+    </w:rPr>
+  </w:style>
+  <w:style w:type="character" w:styleId="ListLabel352">
+    <w:name w:val="ListLabel 352"/>
+    <w:qFormat/>
+    <w:rPr>
+      <w:rFonts w:cs="OpenSymbol"/>
+    </w:rPr>
+  </w:style>
+  <w:style w:type="character" w:styleId="ListLabel353">
+    <w:name w:val="ListLabel 353"/>
+    <w:qFormat/>
+    <w:rPr>
+      <w:rFonts w:cs="OpenSymbol"/>
+    </w:rPr>
+  </w:style>
+  <w:style w:type="character" w:styleId="ListLabel354">
+    <w:name w:val="ListLabel 354"/>
+    <w:qFormat/>
+    <w:rPr>
+      <w:rFonts w:cs="OpenSymbol"/>
+    </w:rPr>
+  </w:style>
+  <w:style w:type="character" w:styleId="ListLabel355">
+    <w:name w:val="ListLabel 355"/>
+    <w:qFormat/>
+    <w:rPr>
+      <w:rFonts w:cs="OpenSymbol"/>
+    </w:rPr>
+  </w:style>
+  <w:style w:type="character" w:styleId="ListLabel356">
+    <w:name w:val="ListLabel 356"/>
+    <w:qFormat/>
+    <w:rPr>
+      <w:rFonts w:cs="OpenSymbol"/>
+    </w:rPr>
+  </w:style>
+  <w:style w:type="character" w:styleId="ListLabel357">
+    <w:name w:val="ListLabel 357"/>
+    <w:qFormat/>
+    <w:rPr>
+      <w:rFonts w:cs="OpenSymbol"/>
+    </w:rPr>
+  </w:style>
+  <w:style w:type="character" w:styleId="ListLabel358">
+    <w:name w:val="ListLabel 358"/>
+    <w:qFormat/>
+    <w:rPr>
+      <w:rFonts w:cs="OpenSymbol"/>
+    </w:rPr>
+  </w:style>
+  <w:style w:type="character" w:styleId="ListLabel359">
+    <w:name w:val="ListLabel 359"/>
+    <w:qFormat/>
+    <w:rPr>
+      <w:rFonts w:cs="OpenSymbol"/>
+    </w:rPr>
+  </w:style>
+  <w:style w:type="character" w:styleId="ListLabel360">
+    <w:name w:val="ListLabel 360"/>
+    <w:qFormat/>
+    <w:rPr>
+      <w:rFonts w:cs="OpenSymbol"/>
+    </w:rPr>
+  </w:style>
+  <w:style w:type="character" w:styleId="ListLabel361">
+    <w:name w:val="ListLabel 361"/>
+    <w:qFormat/>
+    <w:rPr>
+      <w:rFonts w:cs="OpenSymbol"/>
+    </w:rPr>
+  </w:style>
+  <w:style w:type="character" w:styleId="ListLabel362">
+    <w:name w:val="ListLabel 362"/>
+    <w:qFormat/>
+    <w:rPr>
+      <w:rFonts w:cs="OpenSymbol"/>
+    </w:rPr>
+  </w:style>
+  <w:style w:type="character" w:styleId="ListLabel363">
+    <w:name w:val="ListLabel 363"/>
+    <w:qFormat/>
+    <w:rPr>
+      <w:rFonts w:cs="OpenSymbol"/>
+    </w:rPr>
+  </w:style>
+  <w:style w:type="character" w:styleId="ListLabel364">
+    <w:name w:val="ListLabel 364"/>
+    <w:qFormat/>
+    <w:rPr>
+      <w:rFonts w:cs="OpenSymbol"/>
+    </w:rPr>
+  </w:style>
+  <w:style w:type="character" w:styleId="ListLabel365">
+    <w:name w:val="ListLabel 365"/>
+    <w:qFormat/>
+    <w:rPr>
+      <w:rFonts w:cs="OpenSymbol"/>
+    </w:rPr>
+  </w:style>
+  <w:style w:type="character" w:styleId="ListLabel366">
+    <w:name w:val="ListLabel 366"/>
+    <w:qFormat/>
+    <w:rPr>
+      <w:rFonts w:cs="OpenSymbol"/>
+    </w:rPr>
+  </w:style>
+  <w:style w:type="character" w:styleId="ListLabel367">
+    <w:name w:val="ListLabel 367"/>
+    <w:qFormat/>
+    <w:rPr>
+      <w:rFonts w:cs="OpenSymbol"/>
+    </w:rPr>
+  </w:style>
+  <w:style w:type="character" w:styleId="ListLabel368">
+    <w:name w:val="ListLabel 368"/>
+    <w:qFormat/>
+    <w:rPr>
+      <w:rFonts w:cs="OpenSymbol"/>
+    </w:rPr>
+  </w:style>
+  <w:style w:type="character" w:styleId="ListLabel369">
+    <w:name w:val="ListLabel 369"/>
+    <w:qFormat/>
+    <w:rPr>
+      <w:rFonts w:cs="OpenSymbol"/>
+    </w:rPr>
+  </w:style>
+  <w:style w:type="character" w:styleId="ListLabel370">
+    <w:name w:val="ListLabel 370"/>
+    <w:qFormat/>
+    <w:rPr>
+      <w:rFonts w:cs="OpenSymbol"/>
+    </w:rPr>
+  </w:style>
+  <w:style w:type="character" w:styleId="ListLabel371">
+    <w:name w:val="ListLabel 371"/>
+    <w:qFormat/>
+    <w:rPr>
+      <w:rFonts w:cs="OpenSymbol"/>
+    </w:rPr>
+  </w:style>
+  <w:style w:type="character" w:styleId="ListLabel372">
+    <w:name w:val="ListLabel 372"/>
+    <w:qFormat/>
+    <w:rPr>
+      <w:rFonts w:cs="OpenSymbol"/>
+    </w:rPr>
+  </w:style>
+  <w:style w:type="character" w:styleId="ListLabel373">
+    <w:name w:val="ListLabel 373"/>
+    <w:qFormat/>
+    <w:rPr>
+      <w:rFonts w:cs="OpenSymbol"/>
+    </w:rPr>
+  </w:style>
+  <w:style w:type="character" w:styleId="ListLabel374">
+    <w:name w:val="ListLabel 374"/>
+    <w:qFormat/>
+    <w:rPr>
+      <w:rFonts w:cs="OpenSymbol"/>
+    </w:rPr>
+  </w:style>
+  <w:style w:type="character" w:styleId="ListLabel375">
+    <w:name w:val="ListLabel 375"/>
+    <w:qFormat/>
+    <w:rPr>
+      <w:rFonts w:cs="OpenSymbol"/>
+    </w:rPr>
+  </w:style>
+  <w:style w:type="character" w:styleId="ListLabel376">
+    <w:name w:val="ListLabel 376"/>
+    <w:qFormat/>
+    <w:rPr>
+      <w:rFonts w:cs="OpenSymbol"/>
+    </w:rPr>
+  </w:style>
+  <w:style w:type="character" w:styleId="ListLabel377">
+    <w:name w:val="ListLabel 377"/>
+    <w:qFormat/>
+    <w:rPr>
+      <w:rFonts w:cs="OpenSymbol"/>
+    </w:rPr>
+  </w:style>
+  <w:style w:type="character" w:styleId="ListLabel378">
+    <w:name w:val="ListLabel 378"/>
+    <w:qFormat/>
+    <w:rPr>
+      <w:rFonts w:cs="OpenSymbol"/>
+    </w:rPr>
+  </w:style>
+  <w:style w:type="character" w:styleId="ListLabel379">
+    <w:name w:val="ListLabel 379"/>
+    <w:qFormat/>
+    <w:rPr>
+      <w:rFonts w:cs="OpenSymbol"/>
+      <w:b w:val="false"/>
+    </w:rPr>
+  </w:style>
+  <w:style w:type="character" w:styleId="ListLabel380">
+    <w:name w:val="ListLabel 380"/>
+    <w:qFormat/>
+    <w:rPr>
+      <w:rFonts w:cs="OpenSymbol"/>
+    </w:rPr>
+  </w:style>
+  <w:style w:type="character" w:styleId="ListLabel381">
+    <w:name w:val="ListLabel 381"/>
+    <w:qFormat/>
+    <w:rPr>
+      <w:rFonts w:cs="OpenSymbol"/>
+    </w:rPr>
+  </w:style>
+  <w:style w:type="character" w:styleId="ListLabel382">
+    <w:name w:val="ListLabel 382"/>
+    <w:qFormat/>
+    <w:rPr>
+      <w:rFonts w:cs="OpenSymbol"/>
+    </w:rPr>
+  </w:style>
+  <w:style w:type="character" w:styleId="ListLabel383">
+    <w:name w:val="ListLabel 383"/>
+    <w:qFormat/>
+    <w:rPr>
+      <w:rFonts w:cs="OpenSymbol"/>
+    </w:rPr>
+  </w:style>
+  <w:style w:type="character" w:styleId="ListLabel384">
+    <w:name w:val="ListLabel 384"/>
+    <w:qFormat/>
+    <w:rPr>
+      <w:rFonts w:cs="OpenSymbol"/>
+    </w:rPr>
+  </w:style>
+  <w:style w:type="character" w:styleId="ListLabel385">
+    <w:name w:val="ListLabel 385"/>
+    <w:qFormat/>
+    <w:rPr>
+      <w:rFonts w:cs="OpenSymbol"/>
+    </w:rPr>
+  </w:style>
+  <w:style w:type="character" w:styleId="ListLabel386">
+    <w:name w:val="ListLabel 386"/>
+    <w:qFormat/>
+    <w:rPr>
+      <w:rFonts w:cs="OpenSymbol"/>
+    </w:rPr>
+  </w:style>
+  <w:style w:type="character" w:styleId="ListLabel387">
+    <w:name w:val="ListLabel 387"/>
+    <w:qFormat/>
+    <w:rPr>
+      <w:rFonts w:cs="OpenSymbol"/>
+    </w:rPr>
+  </w:style>
   <w:style w:type="paragraph" w:styleId="Otsikko">
     <w:name w:val="Otsikko"/>
     <w:basedOn w:val="Normal"/>

</xml_diff>

<commit_message>
Design: some stupid page jump was in previous
</commit_message>
<xml_diff>
--- a/doc/TheDesign3.docx
+++ b/doc/TheDesign3.docx
@@ -5865,6 +5865,31 @@
         </w:tc>
       </w:tr>
     </w:tbl>
+    <w:p>
+      <w:pPr>
+        <w:pStyle w:val="Otsikko1"/>
+        <w:widowControl/>
+        <w:numPr>
+          <w:ilvl w:val="0"/>
+          <w:numId w:val="0"/>
+        </w:numPr>
+        <w:tabs>
+          <w:tab w:val="left" w:pos="432" w:leader="none"/>
+        </w:tabs>
+        <w:suppressAutoHyphens w:val="true"/>
+        <w:spacing w:lineRule="auto" w:line="240"/>
+        <w:ind w:left="431" w:hanging="431"/>
+        <w:jc w:val="center"/>
+        <w:outlineLvl w:val="0"/>
+        <w:rPr/>
+      </w:pPr>
+      <w:r>
+        <w:rPr/>
+      </w:r>
+      <w:r>
+        <w:br w:type="page"/>
+      </w:r>
+    </w:p>
     <w:p>
       <w:pPr>
         <w:pStyle w:val="Otsikko1"/>

</xml_diff>